<commit_message>
Up saved malam senin
</commit_message>
<xml_diff>
--- a/SKRIPSI/BAB III/BAB III.docx
+++ b/SKRIPSI/BAB III/BAB III.docx
@@ -1514,7 +1514,7 @@
           </mc:Choice>
           <mc:Fallback>
             <w:pict>
-              <v:shapetype w14:anchorId="623C4624" id="_x0000_t32" coordsize="21600,21600" o:spt="32" o:oned="t" path="m,l21600,21600e" filled="f">
+              <v:shapetype w14:anchorId="6310CE09" id="_x0000_t32" coordsize="21600,21600" o:spt="32" o:oned="t" path="m,l21600,21600e" filled="f">
                 <v:path arrowok="t" fillok="f" o:connecttype="none"/>
                 <o:lock v:ext="edit" shapetype="t"/>
               </v:shapetype>
@@ -7819,10 +7819,10 @@
             <v:path o:extrusionok="f" gradientshapeok="t" o:connecttype="rect"/>
             <o:lock v:ext="edit" aspectratio="t"/>
           </v:shapetype>
-          <v:shape id="_x0000_i1042" type="#_x0000_t75" style="width:396.85pt;height:346.6pt" o:ole="">
-            <v:imagedata r:id="rId5" o:title=""/>
+          <v:shape id="_x0000_i1042" type="#_x0000_t75" style="width:396.7pt;height:346.4pt" o:ole="">
+            <v:imagedata r:id="rId6" o:title=""/>
           </v:shape>
-          <o:OLEObject Type="Embed" ProgID="Visio.Drawing.15" ShapeID="_x0000_i1042" DrawAspect="Content" ObjectID="_1652484703" r:id="rId6"/>
+          <o:OLEObject Type="Embed" ProgID="Visio.Drawing.15" ShapeID="_x0000_i1042" DrawAspect="Content" ObjectID="_1652533874" r:id="rId7"/>
         </w:object>
       </w:r>
     </w:p>
@@ -11543,10 +11543,10 @@
       </w:pPr>
       <w:r>
         <w:object w:dxaOrig="18646" w:dyaOrig="18601" w14:anchorId="067E13CD">
-          <v:shape id="_x0000_i1043" type="#_x0000_t75" style="width:396pt;height:395.15pt" o:ole="">
-            <v:imagedata r:id="rId7" o:title=""/>
+          <v:shape id="_x0000_i1043" type="#_x0000_t75" style="width:396pt;height:395.3pt" o:ole="">
+            <v:imagedata r:id="rId8" o:title=""/>
           </v:shape>
-          <o:OLEObject Type="Embed" ProgID="Visio.Drawing.15" ShapeID="_x0000_i1043" DrawAspect="Content" ObjectID="_1652484704" r:id="rId8"/>
+          <o:OLEObject Type="Embed" ProgID="Visio.Drawing.15" ShapeID="_x0000_i1043" DrawAspect="Content" ObjectID="_1652533875" r:id="rId9"/>
         </w:object>
       </w:r>
     </w:p>
@@ -12692,10 +12692,10 @@
       </w:pPr>
       <w:r>
         <w:object w:dxaOrig="12436" w:dyaOrig="30136" w14:anchorId="2DCA45FD">
-          <v:shape id="_x0000_i1044" type="#_x0000_t75" style="width:149.85pt;height:363.35pt" o:ole="">
-            <v:imagedata r:id="rId9" o:title=""/>
+          <v:shape id="_x0000_i1044" type="#_x0000_t75" style="width:150.1pt;height:363.4pt" o:ole="">
+            <v:imagedata r:id="rId10" o:title=""/>
           </v:shape>
-          <o:OLEObject Type="Embed" ProgID="Visio.Drawing.15" ShapeID="_x0000_i1044" DrawAspect="Content" ObjectID="_1652484705" r:id="rId10"/>
+          <o:OLEObject Type="Embed" ProgID="Visio.Drawing.15" ShapeID="_x0000_i1044" DrawAspect="Content" ObjectID="_1652533876" r:id="rId11"/>
         </w:object>
       </w:r>
     </w:p>
@@ -13456,10 +13456,10 @@
       </w:pPr>
       <w:r>
         <w:object w:dxaOrig="10381" w:dyaOrig="10831" w14:anchorId="4D12F070">
-          <v:shape id="_x0000_i1059" type="#_x0000_t75" style="width:309.75pt;height:312.3pt" o:ole="">
-            <v:imagedata r:id="rId11" o:title=""/>
+          <v:shape id="_x0000_i1059" type="#_x0000_t75" style="width:309.75pt;height:311.75pt" o:ole="">
+            <v:imagedata r:id="rId12" o:title=""/>
           </v:shape>
-          <o:OLEObject Type="Embed" ProgID="Visio.Drawing.15" ShapeID="_x0000_i1059" DrawAspect="Content" ObjectID="_1652484706" r:id="rId12"/>
+          <o:OLEObject Type="Embed" ProgID="Visio.Drawing.15" ShapeID="_x0000_i1059" DrawAspect="Content" ObjectID="_1652533877" r:id="rId13"/>
         </w:object>
       </w:r>
     </w:p>
@@ -15533,7 +15533,7 @@
         </w:rPr>
         <w:t xml:space="preserve"> domain </w:t>
       </w:r>
-      <w:hyperlink r:id="rId13" w:history="1">
+      <w:hyperlink r:id="rId14" w:history="1">
         <w:r>
           <w:rPr>
             <w:rStyle w:val="Hyperlink"/>
@@ -16508,7 +16508,7 @@
           <w:sz w:val="24"/>
           <w:szCs w:val="24"/>
         </w:rPr>
-        <w:instrText>ADDIN CSL_CITATION {"citationItems":[{"id":"ITEM-1","itemData":{"author":[{"dropping-particle":"","family":"Sofana","given":"Iwan.","non-dropping-particle":"","parse-names":false,"suffix":""}],"id":"ITEM-1","issued":{"date-parts":[["2013"]]},"publisher-place":"Bandung","title":"Membangun Jaringan Komputer","type":"book"},"uris":["http://www.mendeley.com/documents/?uuid=8aab0fd3-6f95-4c68-9eb5-2a74eb48dc20"]}],"mendeley":{"formattedCitation":"(Sofana, 2013)","plainTextFormattedCitation":"(Sofana, 2013)"},"properties":{"noteIndex":0},"schema":"https://github.com/citation-style-language/schema/raw/master/csl-citation.json"}</w:instrText>
+        <w:instrText>ADDIN CSL_CITATION {"citationItems":[{"id":"ITEM-1","itemData":{"author":[{"dropping-particle":"","family":"Sofana","given":"Iwan.","non-dropping-particle":"","parse-names":false,"suffix":""}],"id":"ITEM-1","issued":{"date-parts":[["2013"]]},"publisher-place":"Bandung","title":"Membangun Jaringan Komputer","type":"book"},"uris":["http://www.mendeley.com/documents/?uuid=8aab0fd3-6f95-4c68-9eb5-2a74eb48dc20"]}],"mendeley":{"formattedCitation":"(Sofana, 2013)","plainTextFormattedCitation":"(Sofana, 2013)","previouslyFormattedCitation":"(Sofana, 2013)"},"properties":{"noteIndex":0},"schema":"https://github.com/citation-style-language/schema/raw/master/csl-citation.json"}</w:instrText>
       </w:r>
       <w:r>
         <w:rPr>
@@ -16978,10 +16978,10 @@
       </w:pPr>
       <w:r>
         <w:object w:dxaOrig="6751" w:dyaOrig="9765" w14:anchorId="5B3FDFC5">
-          <v:shape id="_x0000_i1067" type="#_x0000_t75" style="width:337.4pt;height:488.1pt" o:ole="">
-            <v:imagedata r:id="rId14" o:title=""/>
+          <v:shape id="_x0000_i1067" type="#_x0000_t75" style="width:337.6pt;height:488.4pt" o:ole="">
+            <v:imagedata r:id="rId15" o:title=""/>
           </v:shape>
-          <o:OLEObject Type="Embed" ProgID="Visio.Drawing.15" ShapeID="_x0000_i1067" DrawAspect="Content" ObjectID="_1652484707" r:id="rId15"/>
+          <o:OLEObject Type="Embed" ProgID="Visio.Drawing.15" ShapeID="_x0000_i1067" DrawAspect="Content" ObjectID="_1652533878" r:id="rId16"/>
         </w:object>
       </w:r>
     </w:p>
@@ -16991,6 +16991,7 @@
         <w:ind w:hanging="142"/>
         <w:jc w:val="center"/>
         <w:rPr>
+          <w:rFonts w:ascii="Times New Roman" w:hAnsi="Times New Roman" w:cs="Times New Roman"/>
           <w:b/>
           <w:bCs/>
           <w:sz w:val="24"/>
@@ -17000,6 +17001,7 @@
       </w:pPr>
       <w:r>
         <w:rPr>
+          <w:rFonts w:ascii="Times New Roman" w:hAnsi="Times New Roman" w:cs="Times New Roman"/>
           <w:b/>
           <w:bCs/>
           <w:sz w:val="24"/>
@@ -17010,6 +17012,7 @@
       <w:proofErr w:type="spellStart"/>
       <w:r>
         <w:rPr>
+          <w:rFonts w:ascii="Times New Roman" w:hAnsi="Times New Roman" w:cs="Times New Roman"/>
           <w:b/>
           <w:bCs/>
           <w:sz w:val="24"/>
@@ -17020,6 +17023,7 @@
       <w:proofErr w:type="spellEnd"/>
       <w:r>
         <w:rPr>
+          <w:rFonts w:ascii="Times New Roman" w:hAnsi="Times New Roman" w:cs="Times New Roman"/>
           <w:b/>
           <w:bCs/>
           <w:sz w:val="24"/>
@@ -17030,6 +17034,7 @@
       <w:proofErr w:type="spellStart"/>
       <w:r>
         <w:rPr>
+          <w:rFonts w:ascii="Times New Roman" w:hAnsi="Times New Roman" w:cs="Times New Roman"/>
           <w:b/>
           <w:bCs/>
           <w:sz w:val="24"/>
@@ -17040,6 +17045,7 @@
       <w:proofErr w:type="spellEnd"/>
       <w:r>
         <w:rPr>
+          <w:rFonts w:ascii="Times New Roman" w:hAnsi="Times New Roman" w:cs="Times New Roman"/>
           <w:b/>
           <w:bCs/>
           <w:sz w:val="24"/>
@@ -17051,6 +17057,7 @@
       <w:proofErr w:type="gramStart"/>
       <w:r>
         <w:rPr>
+          <w:rFonts w:ascii="Times New Roman" w:hAnsi="Times New Roman" w:cs="Times New Roman"/>
           <w:b/>
           <w:bCs/>
           <w:sz w:val="24"/>
@@ -17061,6 +17068,7 @@
       <w:proofErr w:type="spellEnd"/>
       <w:r>
         <w:rPr>
+          <w:rFonts w:ascii="Times New Roman" w:hAnsi="Times New Roman" w:cs="Times New Roman"/>
           <w:b/>
           <w:bCs/>
           <w:sz w:val="24"/>
@@ -17070,6 +17078,7 @@
       </w:r>
       <w:r>
         <w:rPr>
+          <w:rFonts w:ascii="Times New Roman" w:hAnsi="Times New Roman" w:cs="Times New Roman"/>
           <w:b/>
           <w:bCs/>
           <w:sz w:val="24"/>
@@ -17081,6 +17090,7 @@
       <w:proofErr w:type="gramEnd"/>
       <w:r>
         <w:rPr>
+          <w:rFonts w:ascii="Times New Roman" w:hAnsi="Times New Roman" w:cs="Times New Roman"/>
           <w:b/>
           <w:bCs/>
           <w:sz w:val="24"/>
@@ -17218,9 +17228,9 @@
           <w:noProof/>
         </w:rPr>
         <w:drawing>
-          <wp:inline distT="0" distB="0" distL="0" distR="0" wp14:anchorId="22784C4A" wp14:editId="04BA8A62">
-            <wp:extent cx="1977656" cy="1977656"/>
-            <wp:effectExtent l="0" t="0" r="3810" b="3810"/>
+          <wp:inline distT="0" distB="0" distL="0" distR="0" wp14:anchorId="22784C4A" wp14:editId="6C173C90">
+            <wp:extent cx="1509622" cy="1509622"/>
+            <wp:effectExtent l="0" t="0" r="0" b="0"/>
             <wp:docPr id="1" name="Picture 1" descr="BOLT! Huawei E5372s SLIM Mobile Hotspot Wifi - Super 4G LTE 72 ..."/>
             <wp:cNvGraphicFramePr>
               <a:graphicFrameLocks xmlns:a="http://schemas.openxmlformats.org/drawingml/2006/main" noChangeAspect="1"/>
@@ -17235,7 +17245,7 @@
                     </pic:cNvPicPr>
                   </pic:nvPicPr>
                   <pic:blipFill>
-                    <a:blip r:embed="rId16" cstate="print">
+                    <a:blip r:embed="rId17" cstate="print">
                       <a:extLst>
                         <a:ext uri="{28A0092B-C50C-407E-A947-70E740481C1C}">
                           <a14:useLocalDpi xmlns:a14="http://schemas.microsoft.com/office/drawing/2010/main" val="0"/>
@@ -17250,7 +17260,7 @@
                   <pic:spPr bwMode="auto">
                     <a:xfrm>
                       <a:off x="0" y="0"/>
-                      <a:ext cx="1985876" cy="1985876"/>
+                      <a:ext cx="1519189" cy="1519189"/>
                     </a:xfrm>
                     <a:prstGeom prst="rect">
                       <a:avLst/>
@@ -17340,6 +17350,7 @@
           <w:rFonts w:ascii="Times New Roman" w:hAnsi="Times New Roman" w:cs="Times New Roman"/>
           <w:i/>
           <w:iCs/>
+          <w:color w:val="000000" w:themeColor="text1"/>
           <w:sz w:val="24"/>
           <w:szCs w:val="24"/>
         </w:rPr>
@@ -17348,29 +17359,42 @@
       <w:r>
         <w:rPr>
           <w:rFonts w:ascii="Times New Roman" w:hAnsi="Times New Roman" w:cs="Times New Roman"/>
-          <w:sz w:val="24"/>
-          <w:szCs w:val="24"/>
-        </w:rPr>
-        <w:t>Sumber</w:t>
-      </w:r>
-      <w:proofErr w:type="spellEnd"/>
-      <w:r>
-        <w:rPr>
-          <w:rFonts w:ascii="Times New Roman" w:hAnsi="Times New Roman" w:cs="Times New Roman"/>
+          <w:color w:val="000000" w:themeColor="text1"/>
+          <w:sz w:val="24"/>
+          <w:szCs w:val="24"/>
+        </w:rPr>
+        <w:t>Sum</w:t>
+      </w:r>
+      <w:r>
+        <w:rPr>
+          <w:rFonts w:ascii="Times New Roman" w:hAnsi="Times New Roman" w:cs="Times New Roman"/>
+          <w:color w:val="000000" w:themeColor="text1"/>
+          <w:sz w:val="24"/>
+          <w:szCs w:val="24"/>
+        </w:rPr>
+        <w:t>ber</w:t>
+      </w:r>
+      <w:proofErr w:type="spellEnd"/>
+      <w:r>
+        <w:rPr>
+          <w:rFonts w:ascii="Times New Roman" w:hAnsi="Times New Roman" w:cs="Times New Roman"/>
+          <w:color w:val="000000" w:themeColor="text1"/>
           <w:sz w:val="24"/>
           <w:szCs w:val="24"/>
         </w:rPr>
         <w:t xml:space="preserve">: </w:t>
       </w:r>
-      <w:hyperlink r:id="rId17" w:history="1">
+      <w:hyperlink r:id="rId18" w:history="1">
         <w:r>
           <w:rPr>
             <w:rStyle w:val="Hyperlink"/>
             <w:rFonts w:ascii="Times New Roman" w:hAnsi="Times New Roman" w:cs="Times New Roman"/>
             <w:i/>
             <w:iCs/>
+            <w:color w:val="000000" w:themeColor="text1"/>
             <w:sz w:val="24"/>
             <w:szCs w:val="24"/>
+            <w:u w:val="none"/>
           </w:rPr>
           <w:t>www.jakartanotebook.com</w:t>
         </w:r>
@@ -17429,7 +17453,7 @@
         </w:rPr>
         <w:t xml:space="preserve"> </w:t>
       </w:r>
-      <w:hyperlink r:id="rId18" w:tooltip="Operator telepon" w:history="1">
+      <w:hyperlink r:id="rId19" w:tooltip="Operator telepon" w:history="1">
         <w:r>
           <w:rPr>
             <w:rStyle w:val="Hyperlink"/>
@@ -17451,7 +17475,7 @@
         </w:rPr>
         <w:t xml:space="preserve"> </w:t>
       </w:r>
-      <w:hyperlink r:id="rId19" w:tooltip="4G" w:history="1">
+      <w:hyperlink r:id="rId20" w:tooltip="4G" w:history="1">
         <w:r>
           <w:rPr>
             <w:rStyle w:val="Hyperlink"/>
@@ -17473,7 +17497,7 @@
         </w:rPr>
         <w:t xml:space="preserve"> </w:t>
       </w:r>
-      <w:hyperlink r:id="rId20" w:tooltip="LTE" w:history="1">
+      <w:hyperlink r:id="rId21" w:tooltip="LTE" w:history="1">
         <w:r>
           <w:rPr>
             <w:rStyle w:val="Hyperlink"/>
@@ -17495,7 +17519,7 @@
         </w:rPr>
         <w:t xml:space="preserve"> </w:t>
       </w:r>
-      <w:hyperlink r:id="rId21" w:tooltip="Telekomunikasi seluler di Indonesia" w:history="1">
+      <w:hyperlink r:id="rId22" w:tooltip="Telekomunikasi seluler di Indonesia" w:history="1">
         <w:r>
           <w:rPr>
             <w:rStyle w:val="Hyperlink"/>
@@ -17537,7 +17561,7 @@
         </w:rPr>
         <w:t xml:space="preserve"> oleh </w:t>
       </w:r>
-      <w:hyperlink r:id="rId22" w:tooltip="Internux" w:history="1">
+      <w:hyperlink r:id="rId23" w:tooltip="Internux" w:history="1">
         <w:proofErr w:type="spellStart"/>
         <w:r>
           <w:rPr>
@@ -17581,7 +17605,7 @@
         </w:rPr>
         <w:t xml:space="preserve"> </w:t>
       </w:r>
-      <w:hyperlink r:id="rId23" w:tooltip="14 November" w:history="1">
+      <w:hyperlink r:id="rId24" w:tooltip="14 November" w:history="1">
         <w:r>
           <w:rPr>
             <w:rStyle w:val="Hyperlink"/>
@@ -17603,7 +17627,7 @@
         </w:rPr>
         <w:t xml:space="preserve"> </w:t>
       </w:r>
-      <w:hyperlink r:id="rId24" w:tooltip="2013" w:history="1">
+      <w:hyperlink r:id="rId25" w:tooltip="2013" w:history="1">
         <w:r>
           <w:rPr>
             <w:rStyle w:val="Hyperlink"/>
@@ -17683,7 +17707,7 @@
         </w:rPr>
         <w:t xml:space="preserve"> oleh </w:t>
       </w:r>
-      <w:hyperlink r:id="rId25" w:tooltip="Internux" w:history="1">
+      <w:hyperlink r:id="rId26" w:tooltip="Internux" w:history="1">
         <w:proofErr w:type="spellStart"/>
         <w:r>
           <w:rPr>
@@ -17807,7 +17831,7 @@
         </w:rPr>
         <w:t xml:space="preserve"> </w:t>
       </w:r>
-      <w:hyperlink r:id="rId26" w:tooltip="2015" w:history="1">
+      <w:hyperlink r:id="rId27" w:tooltip="2015" w:history="1">
         <w:r>
           <w:rPr>
             <w:rStyle w:val="Hyperlink"/>
@@ -17829,7 +17853,7 @@
         </w:rPr>
         <w:t xml:space="preserve"> dan </w:t>
       </w:r>
-      <w:hyperlink r:id="rId27" w:tooltip="First Media" w:history="1">
+      <w:hyperlink r:id="rId28" w:tooltip="First Media" w:history="1">
         <w:r>
           <w:rPr>
             <w:rStyle w:val="Hyperlink"/>
@@ -17911,7 +17935,7 @@
         </w:rPr>
         <w:t xml:space="preserve"> </w:t>
       </w:r>
-      <w:hyperlink r:id="rId28" w:tooltip="2014" w:history="1">
+      <w:hyperlink r:id="rId29" w:tooltip="2014" w:history="1">
         <w:r>
           <w:rPr>
             <w:rStyle w:val="Hyperlink"/>
@@ -17933,7 +17957,7 @@
         </w:rPr>
         <w:t xml:space="preserve">. Pada </w:t>
       </w:r>
-      <w:hyperlink r:id="rId29" w:tooltip="1 Juli" w:history="1">
+      <w:hyperlink r:id="rId30" w:tooltip="1 Juli" w:history="1">
         <w:r>
           <w:rPr>
             <w:rStyle w:val="Hyperlink"/>
@@ -17968,7 +17992,7 @@
         </w:rPr>
         <w:t xml:space="preserve"> </w:t>
       </w:r>
-      <w:hyperlink r:id="rId30" w:tooltip="2015" w:history="1">
+      <w:hyperlink r:id="rId31" w:tooltip="2015" w:history="1">
         <w:r>
           <w:rPr>
             <w:rStyle w:val="Hyperlink"/>
@@ -18090,7 +18114,7 @@
         </w:rPr>
         <w:t xml:space="preserve"> </w:t>
       </w:r>
-      <w:hyperlink r:id="rId31" w:tooltip="First Media" w:history="1">
+      <w:hyperlink r:id="rId32" w:tooltip="First Media" w:history="1">
         <w:r>
           <w:rPr>
             <w:rStyle w:val="Hyperlink"/>
@@ -18132,7 +18156,7 @@
         </w:rPr>
         <w:t xml:space="preserve"> </w:t>
       </w:r>
-      <w:hyperlink r:id="rId32" w:tooltip="BiG TV" w:history="1">
+      <w:hyperlink r:id="rId33" w:tooltip="BiG TV" w:history="1">
         <w:proofErr w:type="spellStart"/>
         <w:r>
           <w:rPr>
@@ -18205,6 +18229,61 @@
           <w:sz w:val="24"/>
           <w:szCs w:val="24"/>
         </w:rPr>
+        <w:t xml:space="preserve"> </w:t>
+      </w:r>
+      <w:r>
+        <w:rPr>
+          <w:rFonts w:ascii="Times New Roman" w:hAnsi="Times New Roman" w:cs="Times New Roman"/>
+          <w:color w:val="000000" w:themeColor="text1"/>
+          <w:sz w:val="24"/>
+          <w:szCs w:val="24"/>
+        </w:rPr>
+        <w:fldChar w:fldCharType="begin" w:fldLock="1"/>
+      </w:r>
+      <w:r>
+        <w:rPr>
+          <w:rFonts w:ascii="Times New Roman" w:hAnsi="Times New Roman" w:cs="Times New Roman"/>
+          <w:color w:val="000000" w:themeColor="text1"/>
+          <w:sz w:val="24"/>
+          <w:szCs w:val="24"/>
+        </w:rPr>
+        <w:instrText>ADDIN CSL_CITATION {"citationItems":[{"id":"ITEM-1","itemData":{"URL":"https://id.wikipedia.org/wiki/BOLT!","author":[{"dropping-particle":"","family":"Wikipedia","given":"","non-dropping-particle":"","parse-names":false,"suffix":""}],"id":"ITEM-1","issued":{"date-parts":[["2020"]]},"title":"BOLT!","type":"webpage"},"uris":["http://www.mendeley.com/documents/?uuid=9247cfda-88df-431e-b4a2-d359769a287c"]}],"mendeley":{"formattedCitation":"(Wikipedia, 2020)","plainTextFormattedCitation":"(Wikipedia, 2020)"},"properties":{"noteIndex":0},"schema":"https://github.com/citation-style-language/schema/raw/master/csl-citation.json"}</w:instrText>
+      </w:r>
+      <w:r>
+        <w:rPr>
+          <w:rFonts w:ascii="Times New Roman" w:hAnsi="Times New Roman" w:cs="Times New Roman"/>
+          <w:color w:val="000000" w:themeColor="text1"/>
+          <w:sz w:val="24"/>
+          <w:szCs w:val="24"/>
+        </w:rPr>
+        <w:fldChar w:fldCharType="separate"/>
+      </w:r>
+      <w:r>
+        <w:rPr>
+          <w:rFonts w:ascii="Times New Roman" w:hAnsi="Times New Roman" w:cs="Times New Roman"/>
+          <w:noProof/>
+          <w:color w:val="000000" w:themeColor="text1"/>
+          <w:sz w:val="24"/>
+          <w:szCs w:val="24"/>
+        </w:rPr>
+        <w:t>(Wikipedia, 2020)</w:t>
+      </w:r>
+      <w:r>
+        <w:rPr>
+          <w:rFonts w:ascii="Times New Roman" w:hAnsi="Times New Roman" w:cs="Times New Roman"/>
+          <w:color w:val="000000" w:themeColor="text1"/>
+          <w:sz w:val="24"/>
+          <w:szCs w:val="24"/>
+        </w:rPr>
+        <w:fldChar w:fldCharType="end"/>
+      </w:r>
+      <w:r>
+        <w:rPr>
+          <w:rFonts w:ascii="Times New Roman" w:hAnsi="Times New Roman" w:cs="Times New Roman"/>
+          <w:color w:val="000000" w:themeColor="text1"/>
+          <w:sz w:val="24"/>
+          <w:szCs w:val="24"/>
+        </w:rPr>
         <w:t>.</w:t>
       </w:r>
       <w:r>
@@ -18214,66 +18293,3737 @@
           <w:sz w:val="24"/>
           <w:szCs w:val="24"/>
         </w:rPr>
-        <w:t xml:space="preserve"> </w:t>
+        <w:t>\</w:t>
       </w:r>
     </w:p>
     <w:p>
       <w:pPr>
         <w:spacing w:line="480" w:lineRule="auto"/>
-        <w:ind w:hanging="142"/>
+        <w:ind w:firstLine="1134"/>
+        <w:jc w:val="both"/>
+        <w:rPr>
+          <w:rFonts w:ascii="Times New Roman" w:hAnsi="Times New Roman" w:cs="Times New Roman"/>
+          <w:sz w:val="24"/>
+          <w:szCs w:val="24"/>
+        </w:rPr>
       </w:pPr>
       <w:r>
+        <w:rPr>
+          <w:rFonts w:ascii="Times New Roman" w:hAnsi="Times New Roman" w:cs="Times New Roman"/>
+          <w:sz w:val="24"/>
+          <w:szCs w:val="24"/>
+        </w:rPr>
         <w:t>Modem Bolt E5372s</w:t>
+      </w:r>
+      <w:r>
+        <w:rPr>
+          <w:rFonts w:ascii="Times New Roman" w:hAnsi="Times New Roman" w:cs="Times New Roman"/>
+          <w:sz w:val="24"/>
+          <w:szCs w:val="24"/>
+        </w:rPr>
+        <w:t xml:space="preserve"> </w:t>
+      </w:r>
+      <w:proofErr w:type="spellStart"/>
+      <w:r>
+        <w:rPr>
+          <w:rFonts w:ascii="Times New Roman" w:hAnsi="Times New Roman" w:cs="Times New Roman"/>
+          <w:sz w:val="24"/>
+          <w:szCs w:val="24"/>
+        </w:rPr>
+        <w:t>merupakan</w:t>
+      </w:r>
+      <w:proofErr w:type="spellEnd"/>
+      <w:r>
+        <w:rPr>
+          <w:rFonts w:ascii="Times New Roman" w:hAnsi="Times New Roman" w:cs="Times New Roman"/>
+          <w:sz w:val="24"/>
+          <w:szCs w:val="24"/>
+        </w:rPr>
+        <w:t xml:space="preserve"> Modem </w:t>
+      </w:r>
+      <w:proofErr w:type="spellStart"/>
+      <w:r>
+        <w:rPr>
+          <w:rFonts w:ascii="Times New Roman" w:hAnsi="Times New Roman" w:cs="Times New Roman"/>
+          <w:sz w:val="24"/>
+          <w:szCs w:val="24"/>
+        </w:rPr>
+        <w:t>Mifi</w:t>
+      </w:r>
+      <w:proofErr w:type="spellEnd"/>
+      <w:r>
+        <w:rPr>
+          <w:rFonts w:ascii="Times New Roman" w:hAnsi="Times New Roman" w:cs="Times New Roman"/>
+          <w:sz w:val="24"/>
+          <w:szCs w:val="24"/>
+        </w:rPr>
+        <w:t xml:space="preserve"> yang </w:t>
+      </w:r>
+      <w:proofErr w:type="spellStart"/>
+      <w:r>
+        <w:rPr>
+          <w:rFonts w:ascii="Times New Roman" w:hAnsi="Times New Roman" w:cs="Times New Roman"/>
+          <w:sz w:val="24"/>
+          <w:szCs w:val="24"/>
+        </w:rPr>
+        <w:t>bisa</w:t>
+      </w:r>
+      <w:proofErr w:type="spellEnd"/>
+      <w:r>
+        <w:rPr>
+          <w:rFonts w:ascii="Times New Roman" w:hAnsi="Times New Roman" w:cs="Times New Roman"/>
+          <w:sz w:val="24"/>
+          <w:szCs w:val="24"/>
+        </w:rPr>
+        <w:t xml:space="preserve"> di </w:t>
+      </w:r>
+      <w:proofErr w:type="spellStart"/>
+      <w:r>
+        <w:rPr>
+          <w:rFonts w:ascii="Times New Roman" w:hAnsi="Times New Roman" w:cs="Times New Roman"/>
+          <w:sz w:val="24"/>
+          <w:szCs w:val="24"/>
+        </w:rPr>
+        <w:t>pakai</w:t>
+      </w:r>
+      <w:proofErr w:type="spellEnd"/>
+      <w:r>
+        <w:rPr>
+          <w:rFonts w:ascii="Times New Roman" w:hAnsi="Times New Roman" w:cs="Times New Roman"/>
+          <w:sz w:val="24"/>
+          <w:szCs w:val="24"/>
+        </w:rPr>
+        <w:t xml:space="preserve"> di </w:t>
+      </w:r>
+      <w:proofErr w:type="spellStart"/>
+      <w:r>
+        <w:rPr>
+          <w:rFonts w:ascii="Times New Roman" w:hAnsi="Times New Roman" w:cs="Times New Roman"/>
+          <w:sz w:val="24"/>
+          <w:szCs w:val="24"/>
+        </w:rPr>
+        <w:t>semua</w:t>
+      </w:r>
+      <w:proofErr w:type="spellEnd"/>
+      <w:r>
+        <w:rPr>
+          <w:rFonts w:ascii="Times New Roman" w:hAnsi="Times New Roman" w:cs="Times New Roman"/>
+          <w:sz w:val="24"/>
+          <w:szCs w:val="24"/>
+        </w:rPr>
+        <w:t xml:space="preserve"> operator yang </w:t>
+      </w:r>
+      <w:proofErr w:type="spellStart"/>
+      <w:r>
+        <w:rPr>
+          <w:rFonts w:ascii="Times New Roman" w:hAnsi="Times New Roman" w:cs="Times New Roman"/>
+          <w:sz w:val="24"/>
+          <w:szCs w:val="24"/>
+        </w:rPr>
+        <w:t>memilki</w:t>
+      </w:r>
+      <w:proofErr w:type="spellEnd"/>
+      <w:r>
+        <w:rPr>
+          <w:rFonts w:ascii="Times New Roman" w:hAnsi="Times New Roman" w:cs="Times New Roman"/>
+          <w:sz w:val="24"/>
+          <w:szCs w:val="24"/>
+        </w:rPr>
+        <w:t xml:space="preserve"> 4 </w:t>
+      </w:r>
+      <w:proofErr w:type="spellStart"/>
+      <w:r>
+        <w:rPr>
+          <w:rFonts w:ascii="Times New Roman" w:hAnsi="Times New Roman" w:cs="Times New Roman"/>
+          <w:sz w:val="24"/>
+          <w:szCs w:val="24"/>
+        </w:rPr>
+        <w:t>segmen</w:t>
+      </w:r>
+      <w:proofErr w:type="spellEnd"/>
+      <w:r>
+        <w:rPr>
+          <w:rFonts w:ascii="Times New Roman" w:hAnsi="Times New Roman" w:cs="Times New Roman"/>
+          <w:sz w:val="24"/>
+          <w:szCs w:val="24"/>
+        </w:rPr>
+        <w:t xml:space="preserve"> </w:t>
+      </w:r>
+      <w:proofErr w:type="spellStart"/>
+      <w:r>
+        <w:rPr>
+          <w:rFonts w:ascii="Times New Roman" w:hAnsi="Times New Roman" w:cs="Times New Roman"/>
+          <w:sz w:val="24"/>
+          <w:szCs w:val="24"/>
+        </w:rPr>
+        <w:t>kategori</w:t>
+      </w:r>
+      <w:proofErr w:type="spellEnd"/>
+      <w:r>
+        <w:rPr>
+          <w:rFonts w:ascii="Times New Roman" w:hAnsi="Times New Roman" w:cs="Times New Roman"/>
+          <w:sz w:val="24"/>
+          <w:szCs w:val="24"/>
+        </w:rPr>
+        <w:t xml:space="preserve"> </w:t>
+      </w:r>
+      <w:proofErr w:type="spellStart"/>
+      <w:proofErr w:type="gramStart"/>
+      <w:r>
+        <w:rPr>
+          <w:rFonts w:ascii="Times New Roman" w:hAnsi="Times New Roman" w:cs="Times New Roman"/>
+          <w:sz w:val="24"/>
+          <w:szCs w:val="24"/>
+        </w:rPr>
+        <w:t>jaringan</w:t>
+      </w:r>
+      <w:proofErr w:type="spellEnd"/>
+      <w:r>
+        <w:rPr>
+          <w:rFonts w:ascii="Times New Roman" w:hAnsi="Times New Roman" w:cs="Times New Roman"/>
+          <w:sz w:val="24"/>
+          <w:szCs w:val="24"/>
+        </w:rPr>
+        <w:t xml:space="preserve"> :</w:t>
+      </w:r>
+      <w:proofErr w:type="gramEnd"/>
+    </w:p>
+    <w:p>
+      <w:pPr>
+        <w:pStyle w:val="ListParagraph"/>
+        <w:numPr>
+          <w:ilvl w:val="3"/>
+          <w:numId w:val="7"/>
+        </w:numPr>
+        <w:tabs>
+          <w:tab w:val="clear" w:pos="2880"/>
+          <w:tab w:val="num" w:pos="2552"/>
+        </w:tabs>
+        <w:spacing w:line="480" w:lineRule="auto"/>
+        <w:ind w:left="1134" w:hanging="567"/>
+        <w:jc w:val="both"/>
+      </w:pPr>
+      <w:r>
+        <w:t xml:space="preserve">3G </w:t>
+      </w:r>
+      <w:proofErr w:type="spellStart"/>
+      <w:r>
+        <w:t>Semua</w:t>
+      </w:r>
+      <w:proofErr w:type="spellEnd"/>
+      <w:r>
+        <w:t xml:space="preserve"> Operator GSM (</w:t>
+      </w:r>
+      <w:proofErr w:type="spellStart"/>
+      <w:r>
+        <w:t>Telkomsel</w:t>
+      </w:r>
+      <w:proofErr w:type="spellEnd"/>
+      <w:r>
+        <w:t xml:space="preserve">, </w:t>
+      </w:r>
+      <w:proofErr w:type="spellStart"/>
+      <w:r>
+        <w:t>Indosat</w:t>
+      </w:r>
+      <w:proofErr w:type="spellEnd"/>
+      <w:r>
+        <w:t xml:space="preserve"> Ooredoo, XL, Axis, Tri)</w:t>
+      </w:r>
+    </w:p>
+    <w:p>
+      <w:pPr>
+        <w:pStyle w:val="ListParagraph"/>
+        <w:numPr>
+          <w:ilvl w:val="3"/>
+          <w:numId w:val="7"/>
+        </w:numPr>
+        <w:tabs>
+          <w:tab w:val="clear" w:pos="2880"/>
+          <w:tab w:val="num" w:pos="2552"/>
+        </w:tabs>
+        <w:spacing w:line="480" w:lineRule="auto"/>
+        <w:ind w:left="1134" w:hanging="567"/>
+        <w:jc w:val="both"/>
+      </w:pPr>
+      <w:r>
+        <w:t xml:space="preserve">4G </w:t>
+      </w:r>
+      <w:proofErr w:type="spellStart"/>
+      <w:r>
+        <w:t>Semua</w:t>
+      </w:r>
+      <w:proofErr w:type="spellEnd"/>
+      <w:r>
+        <w:t xml:space="preserve"> Operator</w:t>
+      </w:r>
+      <w:r>
+        <w:t xml:space="preserve"> </w:t>
+      </w:r>
+      <w:r>
+        <w:t xml:space="preserve">Band 1 (2100 MHz): </w:t>
+      </w:r>
+      <w:proofErr w:type="spellStart"/>
+      <w:r>
+        <w:t>Indosat</w:t>
+      </w:r>
+      <w:proofErr w:type="spellEnd"/>
+      <w:r>
+        <w:t xml:space="preserve"> Ooredoo, XL, Axis, Tri</w:t>
+      </w:r>
+    </w:p>
+    <w:p>
+      <w:pPr>
+        <w:pStyle w:val="ListParagraph"/>
+        <w:numPr>
+          <w:ilvl w:val="3"/>
+          <w:numId w:val="7"/>
+        </w:numPr>
+        <w:tabs>
+          <w:tab w:val="clear" w:pos="2880"/>
+          <w:tab w:val="num" w:pos="2552"/>
+        </w:tabs>
+        <w:spacing w:line="480" w:lineRule="auto"/>
+        <w:ind w:left="1134" w:hanging="567"/>
+        <w:jc w:val="both"/>
+      </w:pPr>
+      <w:r>
+        <w:t xml:space="preserve">4G </w:t>
+      </w:r>
+      <w:proofErr w:type="spellStart"/>
+      <w:r>
+        <w:t>Semua</w:t>
+      </w:r>
+      <w:proofErr w:type="spellEnd"/>
+      <w:r>
+        <w:t xml:space="preserve"> Operator Band 8 (900 MHz): </w:t>
+      </w:r>
+      <w:proofErr w:type="spellStart"/>
+      <w:r>
+        <w:t>Telkomsel</w:t>
+      </w:r>
+      <w:proofErr w:type="spellEnd"/>
+      <w:r>
+        <w:t xml:space="preserve">, </w:t>
+      </w:r>
+      <w:proofErr w:type="spellStart"/>
+      <w:r>
+        <w:t>Indosat</w:t>
+      </w:r>
+      <w:proofErr w:type="spellEnd"/>
+      <w:r>
+        <w:t xml:space="preserve"> Ooredoo, </w:t>
+      </w:r>
+      <w:r>
+        <w:lastRenderedPageBreak/>
+        <w:t>XL, Axis</w:t>
+      </w:r>
+      <w:r>
+        <w:t>.</w:t>
+      </w:r>
+    </w:p>
+    <w:p>
+      <w:pPr>
+        <w:pStyle w:val="ListParagraph"/>
+        <w:numPr>
+          <w:ilvl w:val="3"/>
+          <w:numId w:val="7"/>
+        </w:numPr>
+        <w:tabs>
+          <w:tab w:val="clear" w:pos="2880"/>
+          <w:tab w:val="num" w:pos="2552"/>
+        </w:tabs>
+        <w:spacing w:line="480" w:lineRule="auto"/>
+        <w:ind w:left="1134" w:hanging="567"/>
+        <w:jc w:val="both"/>
+      </w:pPr>
+      <w:r>
+        <w:t xml:space="preserve">4G </w:t>
+      </w:r>
+      <w:proofErr w:type="spellStart"/>
+      <w:r>
+        <w:t>Semua</w:t>
+      </w:r>
+      <w:proofErr w:type="spellEnd"/>
+      <w:r>
+        <w:t xml:space="preserve"> Operator Band 40 (2300 MHz): </w:t>
+      </w:r>
+      <w:proofErr w:type="spellStart"/>
+      <w:r>
+        <w:t>Telkomsel</w:t>
+      </w:r>
+      <w:proofErr w:type="spellEnd"/>
+      <w:r>
+        <w:t xml:space="preserve">, </w:t>
+      </w:r>
+      <w:proofErr w:type="spellStart"/>
+      <w:r>
+        <w:t>Smartfren</w:t>
+      </w:r>
+      <w:proofErr w:type="spellEnd"/>
+      <w:r>
+        <w:t xml:space="preserve">, </w:t>
+      </w:r>
+      <w:proofErr w:type="spellStart"/>
+      <w:r>
+        <w:t>Hinet</w:t>
+      </w:r>
+      <w:proofErr w:type="spellEnd"/>
+    </w:p>
+    <w:p>
+      <w:pPr>
+        <w:tabs>
+          <w:tab w:val="left" w:pos="993"/>
+        </w:tabs>
+        <w:spacing w:line="480" w:lineRule="auto"/>
+        <w:ind w:firstLine="1134"/>
+        <w:jc w:val="both"/>
+        <w:rPr>
+          <w:rFonts w:ascii="Times New Roman" w:hAnsi="Times New Roman" w:cs="Times New Roman"/>
+          <w:sz w:val="24"/>
+          <w:szCs w:val="24"/>
+        </w:rPr>
+      </w:pPr>
+      <w:r>
+        <w:rPr>
+          <w:rFonts w:ascii="Times New Roman" w:hAnsi="Times New Roman" w:cs="Times New Roman"/>
+          <w:sz w:val="24"/>
+          <w:szCs w:val="24"/>
+        </w:rPr>
+        <w:t xml:space="preserve">Modem BOLLT! </w:t>
+      </w:r>
+      <w:r>
+        <w:rPr>
+          <w:rFonts w:ascii="Times New Roman" w:hAnsi="Times New Roman" w:cs="Times New Roman"/>
+          <w:sz w:val="24"/>
+          <w:szCs w:val="24"/>
+        </w:rPr>
+        <w:t>E5372s</w:t>
+      </w:r>
+      <w:r>
+        <w:rPr>
+          <w:rFonts w:ascii="Times New Roman" w:hAnsi="Times New Roman" w:cs="Times New Roman"/>
+          <w:sz w:val="24"/>
+          <w:szCs w:val="24"/>
+        </w:rPr>
+        <w:t xml:space="preserve"> yang </w:t>
+      </w:r>
+      <w:proofErr w:type="spellStart"/>
+      <w:r>
+        <w:rPr>
+          <w:rFonts w:ascii="Times New Roman" w:hAnsi="Times New Roman" w:cs="Times New Roman"/>
+          <w:sz w:val="24"/>
+          <w:szCs w:val="24"/>
+        </w:rPr>
+        <w:t>diopersikan</w:t>
+      </w:r>
+      <w:proofErr w:type="spellEnd"/>
+      <w:r>
+        <w:rPr>
+          <w:rFonts w:ascii="Times New Roman" w:hAnsi="Times New Roman" w:cs="Times New Roman"/>
+          <w:sz w:val="24"/>
+          <w:szCs w:val="24"/>
+        </w:rPr>
+        <w:t xml:space="preserve"> </w:t>
+      </w:r>
+      <w:proofErr w:type="spellStart"/>
+      <w:r>
+        <w:rPr>
+          <w:rFonts w:ascii="Times New Roman" w:hAnsi="Times New Roman" w:cs="Times New Roman"/>
+          <w:sz w:val="24"/>
+          <w:szCs w:val="24"/>
+        </w:rPr>
+        <w:t>adalah</w:t>
+      </w:r>
+      <w:proofErr w:type="spellEnd"/>
+      <w:r>
+        <w:rPr>
+          <w:rFonts w:ascii="Times New Roman" w:hAnsi="Times New Roman" w:cs="Times New Roman"/>
+          <w:sz w:val="24"/>
+          <w:szCs w:val="24"/>
+        </w:rPr>
+        <w:t xml:space="preserve"> Modem yang </w:t>
+      </w:r>
+      <w:proofErr w:type="spellStart"/>
+      <w:r>
+        <w:rPr>
+          <w:rFonts w:ascii="Times New Roman" w:hAnsi="Times New Roman" w:cs="Times New Roman"/>
+          <w:sz w:val="24"/>
+          <w:szCs w:val="24"/>
+        </w:rPr>
+        <w:t>sudah</w:t>
+      </w:r>
+      <w:proofErr w:type="spellEnd"/>
+      <w:r>
+        <w:rPr>
+          <w:rFonts w:ascii="Times New Roman" w:hAnsi="Times New Roman" w:cs="Times New Roman"/>
+          <w:sz w:val="24"/>
+          <w:szCs w:val="24"/>
+        </w:rPr>
+        <w:t xml:space="preserve"> Unlock </w:t>
+      </w:r>
+      <w:r>
+        <w:rPr>
+          <w:rFonts w:ascii="Times New Roman" w:hAnsi="Times New Roman" w:cs="Times New Roman"/>
+          <w:sz w:val="24"/>
+          <w:szCs w:val="24"/>
+        </w:rPr>
+        <w:t xml:space="preserve">permanent </w:t>
+      </w:r>
+      <w:proofErr w:type="spellStart"/>
+      <w:r>
+        <w:rPr>
+          <w:rFonts w:ascii="Times New Roman" w:hAnsi="Times New Roman" w:cs="Times New Roman"/>
+          <w:sz w:val="24"/>
+          <w:szCs w:val="24"/>
+        </w:rPr>
+        <w:t>sehingga</w:t>
+      </w:r>
+      <w:proofErr w:type="spellEnd"/>
+      <w:r>
+        <w:rPr>
+          <w:rFonts w:ascii="Times New Roman" w:hAnsi="Times New Roman" w:cs="Times New Roman"/>
+          <w:sz w:val="24"/>
+          <w:szCs w:val="24"/>
+        </w:rPr>
+        <w:t xml:space="preserve"> </w:t>
+      </w:r>
+      <w:proofErr w:type="spellStart"/>
+      <w:r>
+        <w:rPr>
+          <w:rFonts w:ascii="Times New Roman" w:hAnsi="Times New Roman" w:cs="Times New Roman"/>
+          <w:sz w:val="24"/>
+          <w:szCs w:val="24"/>
+        </w:rPr>
+        <w:t>dapat</w:t>
+      </w:r>
+      <w:proofErr w:type="spellEnd"/>
+      <w:r>
+        <w:rPr>
+          <w:rFonts w:ascii="Times New Roman" w:hAnsi="Times New Roman" w:cs="Times New Roman"/>
+          <w:sz w:val="24"/>
+          <w:szCs w:val="24"/>
+        </w:rPr>
+        <w:t xml:space="preserve"> </w:t>
+      </w:r>
+      <w:proofErr w:type="spellStart"/>
+      <w:r>
+        <w:rPr>
+          <w:rFonts w:ascii="Times New Roman" w:hAnsi="Times New Roman" w:cs="Times New Roman"/>
+          <w:sz w:val="24"/>
+          <w:szCs w:val="24"/>
+        </w:rPr>
+        <w:t>bebas</w:t>
+      </w:r>
+      <w:proofErr w:type="spellEnd"/>
+      <w:r>
+        <w:rPr>
+          <w:rFonts w:ascii="Times New Roman" w:hAnsi="Times New Roman" w:cs="Times New Roman"/>
+          <w:sz w:val="24"/>
+          <w:szCs w:val="24"/>
+        </w:rPr>
+        <w:t xml:space="preserve"> reset, </w:t>
+      </w:r>
+      <w:r>
+        <w:rPr>
+          <w:rFonts w:ascii="Times New Roman" w:hAnsi="Times New Roman" w:cs="Times New Roman"/>
+          <w:sz w:val="24"/>
+          <w:szCs w:val="24"/>
+        </w:rPr>
+        <w:t xml:space="preserve">Auto APN </w:t>
+      </w:r>
+      <w:proofErr w:type="spellStart"/>
+      <w:r>
+        <w:rPr>
+          <w:rFonts w:ascii="Times New Roman" w:hAnsi="Times New Roman" w:cs="Times New Roman"/>
+          <w:sz w:val="24"/>
+          <w:szCs w:val="24"/>
+        </w:rPr>
+        <w:t>semua</w:t>
+      </w:r>
+      <w:proofErr w:type="spellEnd"/>
+      <w:r>
+        <w:rPr>
+          <w:rFonts w:ascii="Times New Roman" w:hAnsi="Times New Roman" w:cs="Times New Roman"/>
+          <w:sz w:val="24"/>
+          <w:szCs w:val="24"/>
+        </w:rPr>
+        <w:t xml:space="preserve"> operator </w:t>
+      </w:r>
+      <w:proofErr w:type="spellStart"/>
+      <w:r>
+        <w:rPr>
+          <w:rFonts w:ascii="Times New Roman" w:hAnsi="Times New Roman" w:cs="Times New Roman"/>
+          <w:sz w:val="24"/>
+          <w:szCs w:val="24"/>
+        </w:rPr>
+        <w:t>jaringan</w:t>
+      </w:r>
+      <w:proofErr w:type="spellEnd"/>
+      <w:r>
+        <w:rPr>
+          <w:rFonts w:ascii="Times New Roman" w:hAnsi="Times New Roman" w:cs="Times New Roman"/>
+          <w:sz w:val="24"/>
+          <w:szCs w:val="24"/>
+        </w:rPr>
+        <w:t xml:space="preserve">. </w:t>
+      </w:r>
+      <w:r>
+        <w:rPr>
+          <w:rFonts w:ascii="Times New Roman" w:hAnsi="Times New Roman" w:cs="Times New Roman"/>
+          <w:sz w:val="24"/>
+          <w:szCs w:val="24"/>
+        </w:rPr>
+        <w:t xml:space="preserve">Pada </w:t>
+      </w:r>
+      <w:proofErr w:type="spellStart"/>
+      <w:r>
+        <w:rPr>
+          <w:rFonts w:ascii="Times New Roman" w:hAnsi="Times New Roman" w:cs="Times New Roman"/>
+          <w:sz w:val="24"/>
+          <w:szCs w:val="24"/>
+        </w:rPr>
+        <w:t>fungsi</w:t>
+      </w:r>
+      <w:proofErr w:type="spellEnd"/>
+      <w:r>
+        <w:rPr>
+          <w:rFonts w:ascii="Times New Roman" w:hAnsi="Times New Roman" w:cs="Times New Roman"/>
+          <w:sz w:val="24"/>
+          <w:szCs w:val="24"/>
+        </w:rPr>
+        <w:t xml:space="preserve"> </w:t>
+      </w:r>
+      <w:proofErr w:type="spellStart"/>
+      <w:r>
+        <w:rPr>
+          <w:rFonts w:ascii="Times New Roman" w:hAnsi="Times New Roman" w:cs="Times New Roman"/>
+          <w:sz w:val="24"/>
+          <w:szCs w:val="24"/>
+        </w:rPr>
+        <w:t>layanan</w:t>
+      </w:r>
+      <w:proofErr w:type="spellEnd"/>
+      <w:r>
+        <w:rPr>
+          <w:rFonts w:ascii="Times New Roman" w:hAnsi="Times New Roman" w:cs="Times New Roman"/>
+          <w:sz w:val="24"/>
+          <w:szCs w:val="24"/>
+        </w:rPr>
+        <w:t xml:space="preserve"> </w:t>
+      </w:r>
+      <w:proofErr w:type="spellStart"/>
+      <w:r>
+        <w:rPr>
+          <w:rFonts w:ascii="Times New Roman" w:hAnsi="Times New Roman" w:cs="Times New Roman"/>
+          <w:sz w:val="24"/>
+          <w:szCs w:val="24"/>
+        </w:rPr>
+        <w:t>WebUI</w:t>
+      </w:r>
+      <w:proofErr w:type="spellEnd"/>
+      <w:r>
+        <w:rPr>
+          <w:rFonts w:ascii="Times New Roman" w:hAnsi="Times New Roman" w:cs="Times New Roman"/>
+          <w:sz w:val="24"/>
+          <w:szCs w:val="24"/>
+        </w:rPr>
+        <w:t xml:space="preserve"> </w:t>
+      </w:r>
+      <w:proofErr w:type="spellStart"/>
+      <w:r>
+        <w:rPr>
+          <w:rFonts w:ascii="Times New Roman" w:hAnsi="Times New Roman" w:cs="Times New Roman"/>
+          <w:sz w:val="24"/>
+          <w:szCs w:val="24"/>
+        </w:rPr>
+        <w:t>kita</w:t>
+      </w:r>
+      <w:proofErr w:type="spellEnd"/>
+      <w:r>
+        <w:rPr>
+          <w:rFonts w:ascii="Times New Roman" w:hAnsi="Times New Roman" w:cs="Times New Roman"/>
+          <w:sz w:val="24"/>
+          <w:szCs w:val="24"/>
+        </w:rPr>
+        <w:t xml:space="preserve"> </w:t>
+      </w:r>
+      <w:proofErr w:type="spellStart"/>
+      <w:r>
+        <w:rPr>
+          <w:rFonts w:ascii="Times New Roman" w:hAnsi="Times New Roman" w:cs="Times New Roman"/>
+          <w:sz w:val="24"/>
+          <w:szCs w:val="24"/>
+        </w:rPr>
+        <w:t>bisa</w:t>
+      </w:r>
+      <w:proofErr w:type="spellEnd"/>
+      <w:r>
+        <w:rPr>
+          <w:rFonts w:ascii="Times New Roman" w:hAnsi="Times New Roman" w:cs="Times New Roman"/>
+          <w:sz w:val="24"/>
+          <w:szCs w:val="24"/>
+        </w:rPr>
+        <w:t xml:space="preserve"> </w:t>
+      </w:r>
+      <w:proofErr w:type="spellStart"/>
+      <w:r>
+        <w:rPr>
+          <w:rFonts w:ascii="Times New Roman" w:hAnsi="Times New Roman" w:cs="Times New Roman"/>
+          <w:sz w:val="24"/>
+          <w:szCs w:val="24"/>
+        </w:rPr>
+        <w:t>melakukan</w:t>
+      </w:r>
+      <w:proofErr w:type="spellEnd"/>
+      <w:r>
+        <w:rPr>
+          <w:rFonts w:ascii="Times New Roman" w:hAnsi="Times New Roman" w:cs="Times New Roman"/>
+          <w:sz w:val="24"/>
+          <w:szCs w:val="24"/>
+        </w:rPr>
+        <w:t xml:space="preserve"> </w:t>
+      </w:r>
+      <w:proofErr w:type="spellStart"/>
+      <w:r>
+        <w:rPr>
+          <w:rFonts w:ascii="Times New Roman" w:hAnsi="Times New Roman" w:cs="Times New Roman"/>
+          <w:sz w:val="24"/>
+          <w:szCs w:val="24"/>
+        </w:rPr>
+        <w:t>banyak</w:t>
+      </w:r>
+      <w:proofErr w:type="spellEnd"/>
+      <w:r>
+        <w:rPr>
+          <w:rFonts w:ascii="Times New Roman" w:hAnsi="Times New Roman" w:cs="Times New Roman"/>
+          <w:sz w:val="24"/>
+          <w:szCs w:val="24"/>
+        </w:rPr>
+        <w:t xml:space="preserve"> </w:t>
+      </w:r>
+      <w:proofErr w:type="spellStart"/>
+      <w:r>
+        <w:rPr>
+          <w:rFonts w:ascii="Times New Roman" w:hAnsi="Times New Roman" w:cs="Times New Roman"/>
+          <w:sz w:val="24"/>
+          <w:szCs w:val="24"/>
+        </w:rPr>
+        <w:t>konfigurasi</w:t>
+      </w:r>
+      <w:proofErr w:type="spellEnd"/>
+      <w:r>
+        <w:rPr>
+          <w:rFonts w:ascii="Times New Roman" w:hAnsi="Times New Roman" w:cs="Times New Roman"/>
+          <w:sz w:val="24"/>
+          <w:szCs w:val="24"/>
+        </w:rPr>
+        <w:t xml:space="preserve"> </w:t>
+      </w:r>
+      <w:proofErr w:type="spellStart"/>
+      <w:r>
+        <w:rPr>
+          <w:rFonts w:ascii="Times New Roman" w:hAnsi="Times New Roman" w:cs="Times New Roman"/>
+          <w:sz w:val="24"/>
+          <w:szCs w:val="24"/>
+        </w:rPr>
+        <w:t>seperti</w:t>
+      </w:r>
+      <w:proofErr w:type="spellEnd"/>
+      <w:r>
+        <w:rPr>
+          <w:rFonts w:ascii="Times New Roman" w:hAnsi="Times New Roman" w:cs="Times New Roman"/>
+          <w:sz w:val="24"/>
+          <w:szCs w:val="24"/>
+        </w:rPr>
+        <w:t xml:space="preserve"> </w:t>
+      </w:r>
+      <w:proofErr w:type="spellStart"/>
+      <w:r>
+        <w:rPr>
+          <w:rFonts w:ascii="Times New Roman" w:hAnsi="Times New Roman" w:cs="Times New Roman"/>
+          <w:sz w:val="24"/>
+          <w:szCs w:val="24"/>
+        </w:rPr>
+        <w:t>pilih</w:t>
+      </w:r>
+      <w:proofErr w:type="spellEnd"/>
+      <w:r>
+        <w:rPr>
+          <w:rFonts w:ascii="Times New Roman" w:hAnsi="Times New Roman" w:cs="Times New Roman"/>
+          <w:sz w:val="24"/>
+          <w:szCs w:val="24"/>
+        </w:rPr>
+        <w:t xml:space="preserve"> Bahasa dan </w:t>
+      </w:r>
+      <w:proofErr w:type="spellStart"/>
+      <w:r>
+        <w:rPr>
+          <w:rFonts w:ascii="Times New Roman" w:hAnsi="Times New Roman" w:cs="Times New Roman"/>
+          <w:sz w:val="24"/>
+          <w:szCs w:val="24"/>
+        </w:rPr>
+        <w:t>ganti</w:t>
+      </w:r>
+      <w:proofErr w:type="spellEnd"/>
+      <w:r>
+        <w:rPr>
+          <w:rFonts w:ascii="Times New Roman" w:hAnsi="Times New Roman" w:cs="Times New Roman"/>
+          <w:sz w:val="24"/>
+          <w:szCs w:val="24"/>
+        </w:rPr>
+        <w:t xml:space="preserve"> </w:t>
+      </w:r>
+      <w:proofErr w:type="spellStart"/>
+      <w:r>
+        <w:rPr>
+          <w:rFonts w:ascii="Times New Roman" w:hAnsi="Times New Roman" w:cs="Times New Roman"/>
+          <w:sz w:val="24"/>
+          <w:szCs w:val="24"/>
+        </w:rPr>
+        <w:t>jaringan</w:t>
+      </w:r>
+      <w:proofErr w:type="spellEnd"/>
+      <w:r>
+        <w:rPr>
+          <w:rFonts w:ascii="Times New Roman" w:hAnsi="Times New Roman" w:cs="Times New Roman"/>
+          <w:sz w:val="24"/>
+          <w:szCs w:val="24"/>
+        </w:rPr>
+        <w:t xml:space="preserve"> </w:t>
+      </w:r>
+      <w:proofErr w:type="spellStart"/>
+      <w:r>
+        <w:rPr>
+          <w:rFonts w:ascii="Times New Roman" w:hAnsi="Times New Roman" w:cs="Times New Roman"/>
+          <w:sz w:val="24"/>
+          <w:szCs w:val="24"/>
+        </w:rPr>
+        <w:t>dari</w:t>
+      </w:r>
+      <w:proofErr w:type="spellEnd"/>
+      <w:r>
+        <w:rPr>
+          <w:rFonts w:ascii="Times New Roman" w:hAnsi="Times New Roman" w:cs="Times New Roman"/>
+          <w:sz w:val="24"/>
+          <w:szCs w:val="24"/>
+        </w:rPr>
+        <w:t xml:space="preserve"> 4G </w:t>
+      </w:r>
+      <w:proofErr w:type="spellStart"/>
+      <w:r>
+        <w:rPr>
+          <w:rFonts w:ascii="Times New Roman" w:hAnsi="Times New Roman" w:cs="Times New Roman"/>
+          <w:sz w:val="24"/>
+          <w:szCs w:val="24"/>
+        </w:rPr>
+        <w:t>ke</w:t>
+      </w:r>
+      <w:proofErr w:type="spellEnd"/>
+      <w:r>
+        <w:rPr>
+          <w:rFonts w:ascii="Times New Roman" w:hAnsi="Times New Roman" w:cs="Times New Roman"/>
+          <w:sz w:val="24"/>
+          <w:szCs w:val="24"/>
+        </w:rPr>
+        <w:t xml:space="preserve"> 3G. </w:t>
+      </w:r>
+      <w:proofErr w:type="spellStart"/>
+      <w:r>
+        <w:rPr>
+          <w:rFonts w:ascii="Times New Roman" w:hAnsi="Times New Roman" w:cs="Times New Roman"/>
+          <w:sz w:val="24"/>
+          <w:szCs w:val="24"/>
+        </w:rPr>
+        <w:t>untuk</w:t>
+      </w:r>
+      <w:proofErr w:type="spellEnd"/>
+      <w:r>
+        <w:rPr>
+          <w:rFonts w:ascii="Times New Roman" w:hAnsi="Times New Roman" w:cs="Times New Roman"/>
+          <w:sz w:val="24"/>
+          <w:szCs w:val="24"/>
+        </w:rPr>
+        <w:t xml:space="preserve"> </w:t>
+      </w:r>
+      <w:proofErr w:type="spellStart"/>
+      <w:r>
+        <w:rPr>
+          <w:rFonts w:ascii="Times New Roman" w:hAnsi="Times New Roman" w:cs="Times New Roman"/>
+          <w:sz w:val="24"/>
+          <w:szCs w:val="24"/>
+        </w:rPr>
+        <w:t>lebih</w:t>
+      </w:r>
+      <w:proofErr w:type="spellEnd"/>
+      <w:r>
+        <w:rPr>
+          <w:rFonts w:ascii="Times New Roman" w:hAnsi="Times New Roman" w:cs="Times New Roman"/>
+          <w:sz w:val="24"/>
+          <w:szCs w:val="24"/>
+        </w:rPr>
+        <w:t xml:space="preserve"> </w:t>
+      </w:r>
+      <w:proofErr w:type="spellStart"/>
+      <w:r>
+        <w:rPr>
+          <w:rFonts w:ascii="Times New Roman" w:hAnsi="Times New Roman" w:cs="Times New Roman"/>
+          <w:sz w:val="24"/>
+          <w:szCs w:val="24"/>
+        </w:rPr>
+        <w:t>detailnya</w:t>
+      </w:r>
+      <w:proofErr w:type="spellEnd"/>
+      <w:r>
+        <w:rPr>
+          <w:rFonts w:ascii="Times New Roman" w:hAnsi="Times New Roman" w:cs="Times New Roman"/>
+          <w:sz w:val="24"/>
+          <w:szCs w:val="24"/>
+        </w:rPr>
+        <w:t xml:space="preserve"> </w:t>
+      </w:r>
+      <w:proofErr w:type="spellStart"/>
+      <w:r>
+        <w:rPr>
+          <w:rFonts w:ascii="Times New Roman" w:hAnsi="Times New Roman" w:cs="Times New Roman"/>
+          <w:sz w:val="24"/>
+          <w:szCs w:val="24"/>
+        </w:rPr>
+        <w:t>dapat</w:t>
+      </w:r>
+      <w:proofErr w:type="spellEnd"/>
+      <w:r>
+        <w:rPr>
+          <w:rFonts w:ascii="Times New Roman" w:hAnsi="Times New Roman" w:cs="Times New Roman"/>
+          <w:sz w:val="24"/>
+          <w:szCs w:val="24"/>
+        </w:rPr>
+        <w:t xml:space="preserve"> </w:t>
+      </w:r>
+      <w:proofErr w:type="spellStart"/>
+      <w:r>
+        <w:rPr>
+          <w:rFonts w:ascii="Times New Roman" w:hAnsi="Times New Roman" w:cs="Times New Roman"/>
+          <w:sz w:val="24"/>
+          <w:szCs w:val="24"/>
+        </w:rPr>
+        <w:t>kita</w:t>
+      </w:r>
+      <w:proofErr w:type="spellEnd"/>
+      <w:r>
+        <w:rPr>
+          <w:rFonts w:ascii="Times New Roman" w:hAnsi="Times New Roman" w:cs="Times New Roman"/>
+          <w:sz w:val="24"/>
+          <w:szCs w:val="24"/>
+        </w:rPr>
+        <w:t xml:space="preserve"> </w:t>
+      </w:r>
+      <w:proofErr w:type="spellStart"/>
+      <w:r>
+        <w:rPr>
+          <w:rFonts w:ascii="Times New Roman" w:hAnsi="Times New Roman" w:cs="Times New Roman"/>
+          <w:sz w:val="24"/>
+          <w:szCs w:val="24"/>
+        </w:rPr>
+        <w:t>ikuti</w:t>
+      </w:r>
+      <w:proofErr w:type="spellEnd"/>
+      <w:r>
+        <w:rPr>
+          <w:rFonts w:ascii="Times New Roman" w:hAnsi="Times New Roman" w:cs="Times New Roman"/>
+          <w:sz w:val="24"/>
+          <w:szCs w:val="24"/>
+        </w:rPr>
+        <w:t xml:space="preserve"> Langkah-</w:t>
+      </w:r>
+      <w:proofErr w:type="spellStart"/>
+      <w:r>
+        <w:rPr>
+          <w:rFonts w:ascii="Times New Roman" w:hAnsi="Times New Roman" w:cs="Times New Roman"/>
+          <w:sz w:val="24"/>
+          <w:szCs w:val="24"/>
+        </w:rPr>
+        <w:t>langkah</w:t>
+      </w:r>
+      <w:proofErr w:type="spellEnd"/>
+      <w:r>
+        <w:rPr>
+          <w:rFonts w:ascii="Times New Roman" w:hAnsi="Times New Roman" w:cs="Times New Roman"/>
+          <w:sz w:val="24"/>
+          <w:szCs w:val="24"/>
+        </w:rPr>
+        <w:t xml:space="preserve"> </w:t>
+      </w:r>
+      <w:proofErr w:type="spellStart"/>
+      <w:r>
+        <w:rPr>
+          <w:rFonts w:ascii="Times New Roman" w:hAnsi="Times New Roman" w:cs="Times New Roman"/>
+          <w:sz w:val="24"/>
+          <w:szCs w:val="24"/>
+        </w:rPr>
+        <w:t>konfigurasi</w:t>
+      </w:r>
+      <w:proofErr w:type="spellEnd"/>
+      <w:r>
+        <w:rPr>
+          <w:rFonts w:ascii="Times New Roman" w:hAnsi="Times New Roman" w:cs="Times New Roman"/>
+          <w:sz w:val="24"/>
+          <w:szCs w:val="24"/>
+        </w:rPr>
+        <w:t xml:space="preserve"> </w:t>
+      </w:r>
+      <w:proofErr w:type="spellStart"/>
+      <w:r>
+        <w:rPr>
+          <w:rFonts w:ascii="Times New Roman" w:hAnsi="Times New Roman" w:cs="Times New Roman"/>
+          <w:sz w:val="24"/>
+          <w:szCs w:val="24"/>
+        </w:rPr>
+        <w:t>berikut</w:t>
+      </w:r>
+      <w:proofErr w:type="spellEnd"/>
+      <w:r>
+        <w:rPr>
+          <w:rFonts w:ascii="Times New Roman" w:hAnsi="Times New Roman" w:cs="Times New Roman"/>
+          <w:sz w:val="24"/>
+          <w:szCs w:val="24"/>
+        </w:rPr>
+        <w:t>:</w:t>
+      </w:r>
+    </w:p>
+    <w:p>
+      <w:pPr>
+        <w:pStyle w:val="ListParagraph"/>
+        <w:numPr>
+          <w:ilvl w:val="6"/>
+          <w:numId w:val="7"/>
+        </w:numPr>
+        <w:tabs>
+          <w:tab w:val="clear" w:pos="5040"/>
+          <w:tab w:val="left" w:pos="993"/>
+          <w:tab w:val="num" w:pos="4680"/>
+        </w:tabs>
+        <w:spacing w:line="480" w:lineRule="auto"/>
+        <w:ind w:left="1134" w:hanging="567"/>
+        <w:jc w:val="both"/>
+        <w:rPr>
+          <w:szCs w:val="24"/>
+        </w:rPr>
+      </w:pPr>
+      <w:proofErr w:type="spellStart"/>
+      <w:r>
+        <w:rPr>
+          <w:szCs w:val="24"/>
+        </w:rPr>
+        <w:t>Instalasi</w:t>
+      </w:r>
+      <w:proofErr w:type="spellEnd"/>
+      <w:r>
+        <w:rPr>
+          <w:szCs w:val="24"/>
+        </w:rPr>
+        <w:t xml:space="preserve"> SIM </w:t>
+      </w:r>
+      <w:r>
+        <w:rPr>
+          <w:i/>
+          <w:iCs/>
+          <w:szCs w:val="24"/>
+        </w:rPr>
+        <w:t>Card</w:t>
+      </w:r>
+      <w:r>
+        <w:rPr>
+          <w:i/>
+          <w:iCs/>
+          <w:szCs w:val="24"/>
+        </w:rPr>
+        <w:t xml:space="preserve"> </w:t>
+      </w:r>
+      <w:proofErr w:type="spellStart"/>
+      <w:r>
+        <w:rPr>
+          <w:szCs w:val="24"/>
+        </w:rPr>
+        <w:t>Smartfreen</w:t>
+      </w:r>
+      <w:proofErr w:type="spellEnd"/>
+      <w:r>
+        <w:rPr>
+          <w:szCs w:val="24"/>
+        </w:rPr>
+        <w:t xml:space="preserve"> GSM </w:t>
+      </w:r>
+      <w:r>
+        <w:rPr>
+          <w:i/>
+          <w:iCs/>
+          <w:szCs w:val="24"/>
+        </w:rPr>
+        <w:t>Super</w:t>
+      </w:r>
+      <w:r>
+        <w:rPr>
+          <w:szCs w:val="24"/>
+        </w:rPr>
+        <w:t xml:space="preserve"> 4G </w:t>
+      </w:r>
+      <w:proofErr w:type="gramStart"/>
+      <w:r>
+        <w:rPr>
+          <w:i/>
+          <w:iCs/>
+          <w:szCs w:val="24"/>
+        </w:rPr>
+        <w:t>Unlimited</w:t>
+      </w:r>
+      <w:r>
+        <w:rPr>
+          <w:i/>
+          <w:iCs/>
+          <w:szCs w:val="24"/>
+        </w:rPr>
+        <w:t xml:space="preserve"> </w:t>
+      </w:r>
+      <w:r>
+        <w:rPr>
+          <w:szCs w:val="24"/>
+        </w:rPr>
+        <w:t xml:space="preserve"> yang</w:t>
+      </w:r>
+      <w:proofErr w:type="gramEnd"/>
+      <w:r>
+        <w:rPr>
+          <w:szCs w:val="24"/>
+        </w:rPr>
+        <w:t xml:space="preserve"> </w:t>
+      </w:r>
+      <w:proofErr w:type="spellStart"/>
+      <w:r>
+        <w:rPr>
+          <w:szCs w:val="24"/>
+        </w:rPr>
+        <w:t>sudah</w:t>
+      </w:r>
+      <w:proofErr w:type="spellEnd"/>
+      <w:r>
+        <w:rPr>
+          <w:szCs w:val="24"/>
+        </w:rPr>
+        <w:t xml:space="preserve"> </w:t>
+      </w:r>
+      <w:proofErr w:type="spellStart"/>
+      <w:r>
+        <w:rPr>
+          <w:szCs w:val="24"/>
+        </w:rPr>
+        <w:t>diregistrasi</w:t>
+      </w:r>
+      <w:proofErr w:type="spellEnd"/>
+      <w:r>
+        <w:rPr>
+          <w:szCs w:val="24"/>
+        </w:rPr>
+        <w:t>.</w:t>
       </w:r>
     </w:p>
     <w:p>
       <w:pPr>
         <w:pStyle w:val="ListParagraph"/>
         <w:tabs>
-          <w:tab w:val="left" w:pos="567"/>
-          <w:tab w:val="left" w:pos="1134"/>
+          <w:tab w:val="left" w:pos="1418"/>
         </w:tabs>
         <w:spacing w:line="480" w:lineRule="auto"/>
         <w:ind w:left="0"/>
         <w:jc w:val="center"/>
         <w:rPr>
+          <w:szCs w:val="24"/>
+        </w:rPr>
+      </w:pPr>
+      <w:r>
+        <w:rPr>
+          <w:noProof/>
+        </w:rPr>
+        <w:drawing>
+          <wp:inline distT="0" distB="0" distL="0" distR="0" wp14:anchorId="3A3DA167" wp14:editId="20E002E4">
+            <wp:extent cx="2139351" cy="1511141"/>
+            <wp:effectExtent l="0" t="0" r="0" b="0"/>
+            <wp:docPr id="2" name="Picture 2"/>
+            <wp:cNvGraphicFramePr>
+              <a:graphicFrameLocks xmlns:a="http://schemas.openxmlformats.org/drawingml/2006/main" noChangeAspect="1"/>
+            </wp:cNvGraphicFramePr>
+            <a:graphic xmlns:a="http://schemas.openxmlformats.org/drawingml/2006/main">
+              <a:graphicData uri="http://schemas.openxmlformats.org/drawingml/2006/picture">
+                <pic:pic xmlns:pic="http://schemas.openxmlformats.org/drawingml/2006/picture">
+                  <pic:nvPicPr>
+                    <pic:cNvPr id="0" name="Picture 51"/>
+                    <pic:cNvPicPr>
+                      <a:picLocks noChangeAspect="1" noChangeArrowheads="1"/>
+                    </pic:cNvPicPr>
+                  </pic:nvPicPr>
+                  <pic:blipFill rotWithShape="1">
+                    <a:blip r:embed="rId34" cstate="print">
+                      <a:extLst>
+                        <a:ext uri="{28A0092B-C50C-407E-A947-70E740481C1C}">
+                          <a14:useLocalDpi xmlns:a14="http://schemas.microsoft.com/office/drawing/2010/main" val="0"/>
+                        </a:ext>
+                      </a:extLst>
+                    </a:blip>
+                    <a:srcRect l="32178" t="17358" r="17501" b="7591"/>
+                    <a:stretch/>
+                  </pic:blipFill>
+                  <pic:spPr bwMode="auto">
+                    <a:xfrm>
+                      <a:off x="0" y="0"/>
+                      <a:ext cx="2148856" cy="1517855"/>
+                    </a:xfrm>
+                    <a:prstGeom prst="rect">
+                      <a:avLst/>
+                    </a:prstGeom>
+                    <a:noFill/>
+                    <a:ln>
+                      <a:noFill/>
+                    </a:ln>
+                    <a:extLst>
+                      <a:ext uri="{53640926-AAD7-44D8-BBD7-CCE9431645EC}">
+                        <a14:shadowObscured xmlns:a14="http://schemas.microsoft.com/office/drawing/2010/main"/>
+                      </a:ext>
+                    </a:extLst>
+                  </pic:spPr>
+                </pic:pic>
+              </a:graphicData>
+            </a:graphic>
+          </wp:inline>
+        </w:drawing>
+      </w:r>
+    </w:p>
+    <w:p>
+      <w:pPr>
+        <w:spacing w:line="240" w:lineRule="auto"/>
+        <w:ind w:hanging="142"/>
+        <w:jc w:val="center"/>
+        <w:rPr>
+          <w:rFonts w:ascii="Times New Roman" w:hAnsi="Times New Roman" w:cs="Times New Roman"/>
           <w:b/>
           <w:bCs/>
+          <w:i/>
+          <w:iCs/>
+          <w:sz w:val="24"/>
+          <w:szCs w:val="24"/>
+        </w:rPr>
+      </w:pPr>
+      <w:r>
+        <w:rPr>
+          <w:rFonts w:ascii="Times New Roman" w:hAnsi="Times New Roman" w:cs="Times New Roman"/>
+          <w:b/>
+          <w:bCs/>
+          <w:sz w:val="24"/>
+          <w:szCs w:val="24"/>
+        </w:rPr>
+        <w:t>Gambar 3.</w:t>
+      </w:r>
+      <w:r>
+        <w:rPr>
+          <w:rFonts w:ascii="Times New Roman" w:hAnsi="Times New Roman" w:cs="Times New Roman"/>
+          <w:b/>
+          <w:bCs/>
+          <w:sz w:val="24"/>
+          <w:szCs w:val="24"/>
+        </w:rPr>
+        <w:t>7</w:t>
+      </w:r>
+      <w:r>
+        <w:rPr>
+          <w:rFonts w:ascii="Times New Roman" w:hAnsi="Times New Roman" w:cs="Times New Roman"/>
+          <w:b/>
+          <w:bCs/>
+          <w:sz w:val="24"/>
+          <w:szCs w:val="24"/>
+        </w:rPr>
+        <w:t xml:space="preserve"> </w:t>
+      </w:r>
+      <w:proofErr w:type="spellStart"/>
+      <w:r>
+        <w:rPr>
+          <w:rFonts w:ascii="Times New Roman" w:hAnsi="Times New Roman" w:cs="Times New Roman"/>
+          <w:b/>
+          <w:bCs/>
+          <w:sz w:val="24"/>
+          <w:szCs w:val="24"/>
+        </w:rPr>
+        <w:t>Instalasi</w:t>
+      </w:r>
+      <w:proofErr w:type="spellEnd"/>
+      <w:r>
+        <w:rPr>
+          <w:rFonts w:ascii="Times New Roman" w:hAnsi="Times New Roman" w:cs="Times New Roman"/>
+          <w:b/>
+          <w:bCs/>
+          <w:sz w:val="24"/>
+          <w:szCs w:val="24"/>
+        </w:rPr>
+        <w:t xml:space="preserve"> SIM </w:t>
+      </w:r>
+      <w:r>
+        <w:rPr>
+          <w:rFonts w:ascii="Times New Roman" w:hAnsi="Times New Roman" w:cs="Times New Roman"/>
+          <w:b/>
+          <w:bCs/>
+          <w:i/>
+          <w:iCs/>
+          <w:sz w:val="24"/>
+          <w:szCs w:val="24"/>
+        </w:rPr>
+        <w:t xml:space="preserve">Card </w:t>
+      </w:r>
+      <w:proofErr w:type="spellStart"/>
+      <w:r>
+        <w:rPr>
+          <w:rFonts w:ascii="Times New Roman" w:hAnsi="Times New Roman" w:cs="Times New Roman"/>
+          <w:b/>
+          <w:bCs/>
+          <w:sz w:val="24"/>
+          <w:szCs w:val="24"/>
+        </w:rPr>
+        <w:t>Smartfreen</w:t>
+      </w:r>
+      <w:proofErr w:type="spellEnd"/>
+      <w:r>
+        <w:rPr>
+          <w:rFonts w:ascii="Times New Roman" w:hAnsi="Times New Roman" w:cs="Times New Roman"/>
+          <w:b/>
+          <w:bCs/>
+          <w:sz w:val="24"/>
+          <w:szCs w:val="24"/>
+        </w:rPr>
+        <w:t xml:space="preserve"> GSM </w:t>
+      </w:r>
+      <w:r>
+        <w:rPr>
+          <w:rFonts w:ascii="Times New Roman" w:hAnsi="Times New Roman" w:cs="Times New Roman"/>
+          <w:b/>
+          <w:bCs/>
+          <w:i/>
+          <w:iCs/>
+          <w:sz w:val="24"/>
+          <w:szCs w:val="24"/>
+        </w:rPr>
+        <w:t>Super</w:t>
+      </w:r>
+      <w:r>
+        <w:rPr>
+          <w:rFonts w:ascii="Times New Roman" w:hAnsi="Times New Roman" w:cs="Times New Roman"/>
+          <w:b/>
+          <w:bCs/>
+          <w:sz w:val="24"/>
+          <w:szCs w:val="24"/>
+        </w:rPr>
+        <w:t xml:space="preserve"> 4G </w:t>
+      </w:r>
+      <w:r>
+        <w:rPr>
+          <w:rFonts w:ascii="Times New Roman" w:hAnsi="Times New Roman" w:cs="Times New Roman"/>
+          <w:b/>
+          <w:bCs/>
+          <w:i/>
+          <w:iCs/>
+          <w:sz w:val="24"/>
+          <w:szCs w:val="24"/>
+        </w:rPr>
+        <w:t>Unlimited</w:t>
+      </w:r>
+    </w:p>
+    <w:p>
+      <w:pPr>
+        <w:spacing w:line="240" w:lineRule="auto"/>
+        <w:ind w:hanging="142"/>
+        <w:jc w:val="center"/>
+        <w:rPr>
+          <w:rFonts w:ascii="Times New Roman" w:hAnsi="Times New Roman" w:cs="Times New Roman"/>
+          <w:b/>
+          <w:bCs/>
+          <w:sz w:val="24"/>
+          <w:szCs w:val="24"/>
+        </w:rPr>
+      </w:pPr>
+      <w:r>
+        <w:rPr>
+          <w:rFonts w:ascii="Times New Roman" w:hAnsi="Times New Roman" w:cs="Times New Roman"/>
+          <w:b/>
+          <w:bCs/>
+          <w:i/>
+          <w:iCs/>
+          <w:sz w:val="24"/>
+          <w:szCs w:val="24"/>
+        </w:rPr>
+        <w:t xml:space="preserve"> </w:t>
+      </w:r>
+      <w:r>
+        <w:rPr>
+          <w:rFonts w:ascii="Times New Roman" w:hAnsi="Times New Roman" w:cs="Times New Roman"/>
+          <w:b/>
+          <w:bCs/>
+          <w:sz w:val="24"/>
+          <w:szCs w:val="24"/>
+        </w:rPr>
+        <w:t xml:space="preserve"> </w:t>
+      </w:r>
+    </w:p>
+    <w:p>
+      <w:pPr>
+        <w:pStyle w:val="ListParagraph"/>
+        <w:numPr>
+          <w:ilvl w:val="6"/>
+          <w:numId w:val="7"/>
+        </w:numPr>
+        <w:tabs>
+          <w:tab w:val="clear" w:pos="5040"/>
+          <w:tab w:val="left" w:pos="1134"/>
+          <w:tab w:val="num" w:pos="4680"/>
+        </w:tabs>
+        <w:spacing w:line="480" w:lineRule="auto"/>
+        <w:ind w:left="1134" w:hanging="567"/>
+        <w:jc w:val="both"/>
+        <w:rPr>
+          <w:szCs w:val="24"/>
+        </w:rPr>
+      </w:pPr>
+      <w:proofErr w:type="spellStart"/>
+      <w:r>
+        <w:rPr>
+          <w:szCs w:val="24"/>
+        </w:rPr>
+        <w:t>Menghidupkan</w:t>
+      </w:r>
+      <w:proofErr w:type="spellEnd"/>
+      <w:r>
+        <w:rPr>
+          <w:szCs w:val="24"/>
+        </w:rPr>
+        <w:t xml:space="preserve"> Kembali Modem </w:t>
+      </w:r>
+      <w:proofErr w:type="spellStart"/>
+      <w:r>
+        <w:rPr>
+          <w:szCs w:val="24"/>
+        </w:rPr>
+        <w:t>dengan</w:t>
+      </w:r>
+      <w:proofErr w:type="spellEnd"/>
+      <w:r>
+        <w:rPr>
+          <w:szCs w:val="24"/>
+        </w:rPr>
+        <w:t xml:space="preserve"> </w:t>
+      </w:r>
+      <w:proofErr w:type="spellStart"/>
+      <w:r>
+        <w:rPr>
+          <w:szCs w:val="24"/>
+        </w:rPr>
+        <w:t>melakukan</w:t>
+      </w:r>
+      <w:proofErr w:type="spellEnd"/>
+      <w:r>
+        <w:rPr>
+          <w:szCs w:val="24"/>
+        </w:rPr>
+        <w:t xml:space="preserve"> </w:t>
+      </w:r>
+      <w:r>
+        <w:rPr>
+          <w:i/>
+          <w:szCs w:val="24"/>
+        </w:rPr>
+        <w:t>Press</w:t>
+      </w:r>
+      <w:r>
+        <w:rPr>
+          <w:i/>
+          <w:szCs w:val="24"/>
+        </w:rPr>
+        <w:t xml:space="preserve"> Power </w:t>
+      </w:r>
+      <w:proofErr w:type="gramStart"/>
+      <w:r>
+        <w:rPr>
+          <w:i/>
+          <w:szCs w:val="24"/>
+        </w:rPr>
+        <w:t xml:space="preserve">Button </w:t>
+      </w:r>
+      <w:r>
+        <w:rPr>
+          <w:iCs/>
+          <w:szCs w:val="24"/>
+        </w:rPr>
+        <w:t xml:space="preserve"> pada</w:t>
+      </w:r>
+      <w:proofErr w:type="gramEnd"/>
+      <w:r>
+        <w:rPr>
+          <w:iCs/>
+          <w:szCs w:val="24"/>
+        </w:rPr>
+        <w:t xml:space="preserve"> Modem.</w:t>
+      </w:r>
+    </w:p>
+    <w:p>
+      <w:pPr>
+        <w:pStyle w:val="ListParagraph"/>
+        <w:tabs>
+          <w:tab w:val="left" w:pos="1134"/>
+        </w:tabs>
+        <w:spacing w:line="480" w:lineRule="auto"/>
+        <w:ind w:left="1134"/>
+        <w:jc w:val="both"/>
+        <w:rPr>
+          <w:iCs/>
           <w:szCs w:val="24"/>
         </w:rPr>
       </w:pPr>
     </w:p>
     <w:p>
       <w:pPr>
+        <w:pStyle w:val="ListParagraph"/>
+        <w:tabs>
+          <w:tab w:val="left" w:pos="0"/>
+        </w:tabs>
+        <w:spacing w:line="480" w:lineRule="auto"/>
+        <w:ind w:left="0"/>
+        <w:jc w:val="center"/>
+        <w:rPr>
+          <w:szCs w:val="24"/>
+        </w:rPr>
+      </w:pPr>
+      <w:r>
+        <w:rPr>
+          <w:noProof/>
+        </w:rPr>
+        <w:drawing>
+          <wp:inline distT="0" distB="0" distL="0" distR="0" wp14:anchorId="7AE807D3" wp14:editId="32811BD8">
+            <wp:extent cx="1949570" cy="1421855"/>
+            <wp:effectExtent l="0" t="0" r="0" b="6985"/>
+            <wp:docPr id="4" name="Picture 4"/>
+            <wp:cNvGraphicFramePr>
+              <a:graphicFrameLocks xmlns:a="http://schemas.openxmlformats.org/drawingml/2006/main" noChangeAspect="1"/>
+            </wp:cNvGraphicFramePr>
+            <a:graphic xmlns:a="http://schemas.openxmlformats.org/drawingml/2006/main">
+              <a:graphicData uri="http://schemas.openxmlformats.org/drawingml/2006/picture">
+                <pic:pic xmlns:pic="http://schemas.openxmlformats.org/drawingml/2006/picture">
+                  <pic:nvPicPr>
+                    <pic:cNvPr id="0" name="Picture 53"/>
+                    <pic:cNvPicPr>
+                      <a:picLocks noChangeAspect="1" noChangeArrowheads="1"/>
+                    </pic:cNvPicPr>
+                  </pic:nvPicPr>
+                  <pic:blipFill rotWithShape="1">
+                    <a:blip r:embed="rId35" cstate="print">
+                      <a:extLst>
+                        <a:ext uri="{28A0092B-C50C-407E-A947-70E740481C1C}">
+                          <a14:useLocalDpi xmlns:a14="http://schemas.microsoft.com/office/drawing/2010/main" val="0"/>
+                        </a:ext>
+                      </a:extLst>
+                    </a:blip>
+                    <a:srcRect l="17117" r="23491" b="8542"/>
+                    <a:stretch/>
+                  </pic:blipFill>
+                  <pic:spPr bwMode="auto">
+                    <a:xfrm>
+                      <a:off x="0" y="0"/>
+                      <a:ext cx="1949570" cy="1421855"/>
+                    </a:xfrm>
+                    <a:prstGeom prst="rect">
+                      <a:avLst/>
+                    </a:prstGeom>
+                    <a:noFill/>
+                    <a:ln>
+                      <a:noFill/>
+                    </a:ln>
+                    <a:extLst>
+                      <a:ext uri="{53640926-AAD7-44D8-BBD7-CCE9431645EC}">
+                        <a14:shadowObscured xmlns:a14="http://schemas.microsoft.com/office/drawing/2010/main"/>
+                      </a:ext>
+                    </a:extLst>
+                  </pic:spPr>
+                </pic:pic>
+              </a:graphicData>
+            </a:graphic>
+          </wp:inline>
+        </w:drawing>
+      </w:r>
+    </w:p>
+    <w:p>
+      <w:pPr>
+        <w:spacing w:line="240" w:lineRule="auto"/>
+        <w:ind w:hanging="142"/>
+        <w:jc w:val="center"/>
+        <w:rPr>
+          <w:rFonts w:ascii="Times New Roman" w:hAnsi="Times New Roman" w:cs="Times New Roman"/>
+          <w:b/>
+          <w:bCs/>
+          <w:sz w:val="24"/>
+          <w:szCs w:val="24"/>
+        </w:rPr>
+      </w:pPr>
+      <w:r>
+        <w:rPr>
+          <w:rFonts w:ascii="Times New Roman" w:hAnsi="Times New Roman" w:cs="Times New Roman"/>
+          <w:b/>
+          <w:bCs/>
+          <w:sz w:val="24"/>
+          <w:szCs w:val="24"/>
+        </w:rPr>
+        <w:lastRenderedPageBreak/>
+        <w:t>Gambar 3.</w:t>
+      </w:r>
+      <w:r>
+        <w:rPr>
+          <w:rFonts w:ascii="Times New Roman" w:hAnsi="Times New Roman" w:cs="Times New Roman"/>
+          <w:b/>
+          <w:bCs/>
+          <w:sz w:val="24"/>
+          <w:szCs w:val="24"/>
+        </w:rPr>
+        <w:t>8</w:t>
+      </w:r>
+      <w:r>
+        <w:rPr>
+          <w:rFonts w:ascii="Times New Roman" w:hAnsi="Times New Roman" w:cs="Times New Roman"/>
+          <w:b/>
+          <w:bCs/>
+          <w:sz w:val="24"/>
+          <w:szCs w:val="24"/>
+        </w:rPr>
+        <w:t xml:space="preserve"> </w:t>
+      </w:r>
+      <w:proofErr w:type="spellStart"/>
+      <w:r>
+        <w:rPr>
+          <w:rFonts w:ascii="Times New Roman" w:hAnsi="Times New Roman" w:cs="Times New Roman"/>
+          <w:b/>
+          <w:bCs/>
+          <w:sz w:val="24"/>
+          <w:szCs w:val="24"/>
+        </w:rPr>
+        <w:t>Menghidupkan</w:t>
+      </w:r>
+      <w:proofErr w:type="spellEnd"/>
+      <w:r>
+        <w:rPr>
+          <w:rFonts w:ascii="Times New Roman" w:hAnsi="Times New Roman" w:cs="Times New Roman"/>
+          <w:b/>
+          <w:bCs/>
+          <w:sz w:val="24"/>
+          <w:szCs w:val="24"/>
+        </w:rPr>
+        <w:t xml:space="preserve"> Modem</w:t>
+      </w:r>
+    </w:p>
+    <w:p>
+      <w:pPr>
+        <w:spacing w:line="240" w:lineRule="auto"/>
+        <w:ind w:hanging="142"/>
+        <w:jc w:val="center"/>
+        <w:rPr>
+          <w:rFonts w:ascii="Times New Roman" w:hAnsi="Times New Roman" w:cs="Times New Roman"/>
+          <w:b/>
+          <w:bCs/>
+          <w:sz w:val="24"/>
+          <w:szCs w:val="24"/>
+        </w:rPr>
+      </w:pPr>
+    </w:p>
+    <w:p>
+      <w:pPr>
+        <w:pStyle w:val="ListParagraph"/>
+        <w:numPr>
+          <w:ilvl w:val="6"/>
+          <w:numId w:val="7"/>
+        </w:numPr>
+        <w:tabs>
+          <w:tab w:val="clear" w:pos="5040"/>
+          <w:tab w:val="left" w:pos="1134"/>
+          <w:tab w:val="num" w:pos="4680"/>
+        </w:tabs>
+        <w:spacing w:line="480" w:lineRule="auto"/>
+        <w:ind w:left="1134" w:hanging="567"/>
+        <w:jc w:val="both"/>
+        <w:rPr>
+          <w:szCs w:val="24"/>
+        </w:rPr>
+      </w:pPr>
+      <w:r>
+        <w:rPr>
+          <w:szCs w:val="24"/>
+        </w:rPr>
+        <w:t xml:space="preserve">Setelah Modem </w:t>
+      </w:r>
+      <w:proofErr w:type="spellStart"/>
+      <w:r>
+        <w:rPr>
+          <w:szCs w:val="24"/>
+        </w:rPr>
+        <w:t>dipastikan</w:t>
+      </w:r>
+      <w:proofErr w:type="spellEnd"/>
+      <w:r>
+        <w:rPr>
+          <w:szCs w:val="24"/>
+        </w:rPr>
+        <w:t xml:space="preserve"> </w:t>
+      </w:r>
+      <w:proofErr w:type="spellStart"/>
+      <w:r>
+        <w:rPr>
+          <w:szCs w:val="24"/>
+        </w:rPr>
+        <w:t>dalam</w:t>
+      </w:r>
+      <w:proofErr w:type="spellEnd"/>
+      <w:r>
+        <w:rPr>
+          <w:szCs w:val="24"/>
+        </w:rPr>
+        <w:t xml:space="preserve"> </w:t>
+      </w:r>
+      <w:proofErr w:type="spellStart"/>
+      <w:r>
+        <w:rPr>
+          <w:szCs w:val="24"/>
+        </w:rPr>
+        <w:t>kondisi</w:t>
+      </w:r>
+      <w:proofErr w:type="spellEnd"/>
+      <w:r>
+        <w:rPr>
+          <w:szCs w:val="24"/>
+        </w:rPr>
+        <w:t xml:space="preserve"> </w:t>
+      </w:r>
+      <w:proofErr w:type="spellStart"/>
+      <w:r>
+        <w:rPr>
+          <w:szCs w:val="24"/>
+        </w:rPr>
+        <w:t>hidup</w:t>
+      </w:r>
+      <w:proofErr w:type="spellEnd"/>
+      <w:r>
+        <w:rPr>
+          <w:szCs w:val="24"/>
+        </w:rPr>
+        <w:t xml:space="preserve">, </w:t>
+      </w:r>
+      <w:proofErr w:type="spellStart"/>
+      <w:r>
+        <w:rPr>
+          <w:szCs w:val="24"/>
+        </w:rPr>
+        <w:t>Lihat</w:t>
+      </w:r>
+      <w:proofErr w:type="spellEnd"/>
+      <w:r>
+        <w:rPr>
+          <w:szCs w:val="24"/>
+        </w:rPr>
+        <w:t xml:space="preserve"> </w:t>
+      </w:r>
+      <w:r>
+        <w:rPr>
+          <w:i/>
+          <w:iCs/>
+          <w:szCs w:val="24"/>
+        </w:rPr>
+        <w:t>Device Info</w:t>
+      </w:r>
+      <w:r>
+        <w:rPr>
+          <w:szCs w:val="24"/>
+        </w:rPr>
+        <w:t xml:space="preserve"> </w:t>
+      </w:r>
+      <w:proofErr w:type="spellStart"/>
+      <w:r>
+        <w:rPr>
+          <w:szCs w:val="24"/>
+        </w:rPr>
+        <w:t>untuk</w:t>
+      </w:r>
+      <w:proofErr w:type="spellEnd"/>
+      <w:r>
+        <w:rPr>
+          <w:szCs w:val="24"/>
+        </w:rPr>
+        <w:t xml:space="preserve"> </w:t>
+      </w:r>
+      <w:proofErr w:type="spellStart"/>
+      <w:r>
+        <w:rPr>
+          <w:szCs w:val="24"/>
+        </w:rPr>
+        <w:t>mendapatakan</w:t>
+      </w:r>
+      <w:proofErr w:type="spellEnd"/>
+      <w:r>
+        <w:rPr>
+          <w:i/>
+          <w:iCs/>
+          <w:szCs w:val="24"/>
+        </w:rPr>
+        <w:t xml:space="preserve"> </w:t>
+      </w:r>
+      <w:proofErr w:type="spellStart"/>
+      <w:r>
+        <w:rPr>
+          <w:i/>
+          <w:iCs/>
+          <w:szCs w:val="24"/>
+        </w:rPr>
+        <w:t>Wirelles</w:t>
+      </w:r>
+      <w:proofErr w:type="spellEnd"/>
+      <w:r>
+        <w:rPr>
+          <w:i/>
+          <w:iCs/>
+          <w:szCs w:val="24"/>
+        </w:rPr>
+        <w:t xml:space="preserve"> Device</w:t>
+      </w:r>
+      <w:r>
+        <w:rPr>
+          <w:szCs w:val="24"/>
+        </w:rPr>
+        <w:t xml:space="preserve"> </w:t>
+      </w:r>
+      <w:r>
+        <w:rPr>
+          <w:i/>
+          <w:iCs/>
+          <w:szCs w:val="24"/>
+        </w:rPr>
+        <w:t xml:space="preserve">Hotspot </w:t>
+      </w:r>
+      <w:r>
+        <w:rPr>
+          <w:szCs w:val="24"/>
+        </w:rPr>
+        <w:t>SSID</w:t>
+      </w:r>
+      <w:r>
+        <w:rPr>
+          <w:szCs w:val="24"/>
+        </w:rPr>
+        <w:t xml:space="preserve"> dan password yang di </w:t>
+      </w:r>
+      <w:proofErr w:type="spellStart"/>
+      <w:r>
+        <w:rPr>
+          <w:szCs w:val="24"/>
+        </w:rPr>
+        <w:t>konfigurasi</w:t>
+      </w:r>
+      <w:proofErr w:type="spellEnd"/>
+      <w:r>
+        <w:rPr>
+          <w:szCs w:val="24"/>
+        </w:rPr>
+        <w:t xml:space="preserve"> </w:t>
+      </w:r>
+      <w:proofErr w:type="spellStart"/>
+      <w:r>
+        <w:rPr>
+          <w:szCs w:val="24"/>
+        </w:rPr>
+        <w:t>langkaha-langkah</w:t>
+      </w:r>
+      <w:proofErr w:type="spellEnd"/>
+      <w:r>
+        <w:rPr>
+          <w:szCs w:val="24"/>
+        </w:rPr>
+        <w:t>:</w:t>
+      </w:r>
+    </w:p>
+    <w:p>
+      <w:pPr>
+        <w:pStyle w:val="ListParagraph"/>
+        <w:numPr>
+          <w:ilvl w:val="7"/>
+          <w:numId w:val="7"/>
+        </w:numPr>
+        <w:tabs>
+          <w:tab w:val="clear" w:pos="5760"/>
+          <w:tab w:val="left" w:pos="1134"/>
+          <w:tab w:val="num" w:pos="5400"/>
+        </w:tabs>
+        <w:spacing w:line="480" w:lineRule="auto"/>
+        <w:ind w:left="1701" w:hanging="567"/>
+        <w:jc w:val="both"/>
+        <w:rPr>
+          <w:i/>
+          <w:iCs/>
+          <w:szCs w:val="24"/>
+        </w:rPr>
+      </w:pPr>
+      <w:r>
+        <w:rPr>
+          <w:i/>
+          <w:iCs/>
+          <w:szCs w:val="24"/>
+        </w:rPr>
+        <w:t>Press Menu Button</w:t>
+      </w:r>
+      <w:r>
+        <w:rPr>
+          <w:i/>
+          <w:iCs/>
+          <w:szCs w:val="24"/>
+        </w:rPr>
+        <w:t xml:space="preserve"> </w:t>
+      </w:r>
+      <w:proofErr w:type="spellStart"/>
+      <w:r>
+        <w:rPr>
+          <w:szCs w:val="24"/>
+        </w:rPr>
+        <w:t>untuk</w:t>
+      </w:r>
+      <w:proofErr w:type="spellEnd"/>
+      <w:r>
+        <w:rPr>
+          <w:szCs w:val="24"/>
+        </w:rPr>
+        <w:t xml:space="preserve"> </w:t>
+      </w:r>
+      <w:proofErr w:type="spellStart"/>
+      <w:r>
+        <w:rPr>
+          <w:szCs w:val="24"/>
+        </w:rPr>
+        <w:t>masuk</w:t>
+      </w:r>
+      <w:proofErr w:type="spellEnd"/>
+      <w:r>
+        <w:rPr>
+          <w:szCs w:val="24"/>
+        </w:rPr>
+        <w:t xml:space="preserve"> </w:t>
+      </w:r>
+      <w:proofErr w:type="spellStart"/>
+      <w:r>
+        <w:rPr>
+          <w:szCs w:val="24"/>
+        </w:rPr>
+        <w:t>ke</w:t>
+      </w:r>
+      <w:proofErr w:type="spellEnd"/>
+      <w:r>
+        <w:rPr>
+          <w:szCs w:val="24"/>
+        </w:rPr>
+        <w:t xml:space="preserve"> </w:t>
+      </w:r>
+      <w:proofErr w:type="spellStart"/>
+      <w:r>
+        <w:rPr>
+          <w:szCs w:val="24"/>
+        </w:rPr>
+        <w:t>manu</w:t>
+      </w:r>
+      <w:proofErr w:type="spellEnd"/>
+      <w:r>
+        <w:rPr>
+          <w:szCs w:val="24"/>
+        </w:rPr>
+        <w:t xml:space="preserve"> </w:t>
+      </w:r>
+      <w:proofErr w:type="spellStart"/>
+      <w:proofErr w:type="gramStart"/>
+      <w:r>
+        <w:rPr>
+          <w:szCs w:val="24"/>
+        </w:rPr>
+        <w:t>pilihan</w:t>
+      </w:r>
+      <w:proofErr w:type="spellEnd"/>
+      <w:r>
+        <w:rPr>
+          <w:szCs w:val="24"/>
+        </w:rPr>
+        <w:t xml:space="preserve"> </w:t>
+      </w:r>
+      <w:r>
+        <w:rPr>
+          <w:i/>
+          <w:iCs/>
+          <w:szCs w:val="24"/>
+        </w:rPr>
+        <w:t xml:space="preserve"> </w:t>
+      </w:r>
+      <w:r>
+        <w:rPr>
+          <w:szCs w:val="24"/>
+        </w:rPr>
+        <w:t>.</w:t>
+      </w:r>
+      <w:proofErr w:type="gramEnd"/>
+    </w:p>
+    <w:p>
+      <w:pPr>
+        <w:pStyle w:val="ListParagraph"/>
+        <w:spacing w:line="480" w:lineRule="auto"/>
+        <w:ind w:left="1701"/>
+        <w:jc w:val="center"/>
+        <w:rPr>
+          <w:noProof/>
+        </w:rPr>
+      </w:pPr>
+    </w:p>
+    <w:p>
+      <w:pPr>
+        <w:pStyle w:val="ListParagraph"/>
+        <w:spacing w:line="480" w:lineRule="auto"/>
+        <w:ind w:left="1701"/>
+        <w:jc w:val="center"/>
+        <w:rPr>
+          <w:szCs w:val="24"/>
+        </w:rPr>
+      </w:pPr>
+      <w:r>
+        <w:rPr>
+          <w:noProof/>
+        </w:rPr>
+        <w:drawing>
+          <wp:inline distT="0" distB="0" distL="0" distR="0" wp14:anchorId="523C9B47" wp14:editId="7A1DC79C">
+            <wp:extent cx="1906438" cy="1216025"/>
+            <wp:effectExtent l="0" t="0" r="0" b="3175"/>
+            <wp:docPr id="5" name="Picture 5"/>
+            <wp:cNvGraphicFramePr>
+              <a:graphicFrameLocks xmlns:a="http://schemas.openxmlformats.org/drawingml/2006/main" noChangeAspect="1"/>
+            </wp:cNvGraphicFramePr>
+            <a:graphic xmlns:a="http://schemas.openxmlformats.org/drawingml/2006/main">
+              <a:graphicData uri="http://schemas.openxmlformats.org/drawingml/2006/picture">
+                <pic:pic xmlns:pic="http://schemas.openxmlformats.org/drawingml/2006/picture">
+                  <pic:nvPicPr>
+                    <pic:cNvPr id="0" name="Picture 53"/>
+                    <pic:cNvPicPr>
+                      <a:picLocks noChangeAspect="1" noChangeArrowheads="1"/>
+                    </pic:cNvPicPr>
+                  </pic:nvPicPr>
+                  <pic:blipFill rotWithShape="1">
+                    <a:blip r:embed="rId36" cstate="print">
+                      <a:extLst>
+                        <a:ext uri="{28A0092B-C50C-407E-A947-70E740481C1C}">
+                          <a14:useLocalDpi xmlns:a14="http://schemas.microsoft.com/office/drawing/2010/main" val="0"/>
+                        </a:ext>
+                      </a:extLst>
+                    </a:blip>
+                    <a:srcRect r="25758"/>
+                    <a:stretch/>
+                  </pic:blipFill>
+                  <pic:spPr bwMode="auto">
+                    <a:xfrm>
+                      <a:off x="0" y="0"/>
+                      <a:ext cx="1917668" cy="1223188"/>
+                    </a:xfrm>
+                    <a:prstGeom prst="rect">
+                      <a:avLst/>
+                    </a:prstGeom>
+                    <a:noFill/>
+                    <a:ln>
+                      <a:noFill/>
+                    </a:ln>
+                    <a:extLst>
+                      <a:ext uri="{53640926-AAD7-44D8-BBD7-CCE9431645EC}">
+                        <a14:shadowObscured xmlns:a14="http://schemas.microsoft.com/office/drawing/2010/main"/>
+                      </a:ext>
+                    </a:extLst>
+                  </pic:spPr>
+                </pic:pic>
+              </a:graphicData>
+            </a:graphic>
+          </wp:inline>
+        </w:drawing>
+      </w:r>
+    </w:p>
+    <w:p>
+      <w:pPr>
+        <w:spacing w:line="240" w:lineRule="auto"/>
+        <w:ind w:left="1701" w:hanging="142"/>
+        <w:jc w:val="center"/>
+        <w:rPr>
+          <w:rFonts w:ascii="Times New Roman" w:hAnsi="Times New Roman" w:cs="Times New Roman"/>
+          <w:b/>
+          <w:bCs/>
+          <w:sz w:val="24"/>
+          <w:szCs w:val="24"/>
+        </w:rPr>
+      </w:pPr>
+      <w:r>
+        <w:rPr>
+          <w:rFonts w:ascii="Times New Roman" w:hAnsi="Times New Roman" w:cs="Times New Roman"/>
+          <w:b/>
+          <w:bCs/>
+          <w:sz w:val="24"/>
+          <w:szCs w:val="24"/>
+        </w:rPr>
+        <w:t>Gambar 3.</w:t>
+      </w:r>
+      <w:r>
+        <w:rPr>
+          <w:rFonts w:ascii="Times New Roman" w:hAnsi="Times New Roman" w:cs="Times New Roman"/>
+          <w:b/>
+          <w:bCs/>
+          <w:sz w:val="24"/>
+          <w:szCs w:val="24"/>
+        </w:rPr>
+        <w:t>9</w:t>
+      </w:r>
+      <w:r>
+        <w:rPr>
+          <w:rFonts w:ascii="Times New Roman" w:hAnsi="Times New Roman" w:cs="Times New Roman"/>
+          <w:b/>
+          <w:bCs/>
+          <w:sz w:val="24"/>
+          <w:szCs w:val="24"/>
+        </w:rPr>
+        <w:t xml:space="preserve"> </w:t>
+      </w:r>
+      <w:r>
+        <w:rPr>
+          <w:rFonts w:ascii="Times New Roman" w:hAnsi="Times New Roman" w:cs="Times New Roman"/>
+          <w:b/>
+          <w:bCs/>
+          <w:i/>
+          <w:iCs/>
+          <w:sz w:val="24"/>
+          <w:szCs w:val="24"/>
+        </w:rPr>
+        <w:t>Press Menu Button</w:t>
+      </w:r>
+    </w:p>
+    <w:p>
+      <w:pPr>
+        <w:pStyle w:val="ListParagraph"/>
         <w:tabs>
           <w:tab w:val="left" w:pos="1134"/>
         </w:tabs>
         <w:spacing w:line="480" w:lineRule="auto"/>
+        <w:ind w:left="1701"/>
         <w:jc w:val="both"/>
         <w:rPr>
+          <w:i/>
+          <w:iCs/>
+          <w:szCs w:val="24"/>
+        </w:rPr>
+      </w:pPr>
+    </w:p>
+    <w:p>
+      <w:pPr>
+        <w:pStyle w:val="ListParagraph"/>
+        <w:numPr>
+          <w:ilvl w:val="7"/>
+          <w:numId w:val="7"/>
+        </w:numPr>
+        <w:tabs>
+          <w:tab w:val="clear" w:pos="5760"/>
+          <w:tab w:val="left" w:pos="1134"/>
+          <w:tab w:val="num" w:pos="5400"/>
+        </w:tabs>
+        <w:spacing w:line="480" w:lineRule="auto"/>
+        <w:ind w:left="1701" w:hanging="567"/>
+        <w:jc w:val="both"/>
+        <w:rPr>
+          <w:i/>
+          <w:iCs/>
+          <w:szCs w:val="24"/>
+        </w:rPr>
+      </w:pPr>
+      <w:r>
+        <w:rPr>
+          <w:i/>
+          <w:iCs/>
+          <w:szCs w:val="24"/>
+        </w:rPr>
+        <w:t>Press Menu Button</w:t>
+      </w:r>
+      <w:r>
+        <w:rPr>
+          <w:i/>
+          <w:iCs/>
+          <w:szCs w:val="24"/>
+        </w:rPr>
+        <w:t xml:space="preserve"> </w:t>
+      </w:r>
+      <w:proofErr w:type="spellStart"/>
+      <w:r>
+        <w:rPr>
+          <w:szCs w:val="24"/>
+        </w:rPr>
+        <w:t>untuk</w:t>
+      </w:r>
+      <w:proofErr w:type="spellEnd"/>
+      <w:r>
+        <w:rPr>
+          <w:szCs w:val="24"/>
+        </w:rPr>
+        <w:t xml:space="preserve"> turn down list menu </w:t>
+      </w:r>
+      <w:proofErr w:type="spellStart"/>
+      <w:r>
+        <w:rPr>
+          <w:szCs w:val="24"/>
+        </w:rPr>
+        <w:t>sampai</w:t>
+      </w:r>
+      <w:proofErr w:type="spellEnd"/>
+      <w:r>
+        <w:rPr>
+          <w:szCs w:val="24"/>
+        </w:rPr>
+        <w:t xml:space="preserve"> </w:t>
+      </w:r>
+      <w:proofErr w:type="spellStart"/>
+      <w:r>
+        <w:rPr>
+          <w:szCs w:val="24"/>
+        </w:rPr>
+        <w:t>kursor</w:t>
+      </w:r>
+      <w:proofErr w:type="spellEnd"/>
+      <w:r>
+        <w:rPr>
+          <w:szCs w:val="24"/>
+        </w:rPr>
+        <w:t xml:space="preserve"> menu </w:t>
+      </w:r>
+      <w:proofErr w:type="spellStart"/>
+      <w:r>
+        <w:rPr>
+          <w:szCs w:val="24"/>
+        </w:rPr>
+        <w:t>aktif</w:t>
+      </w:r>
+      <w:proofErr w:type="spellEnd"/>
+      <w:r>
+        <w:rPr>
+          <w:szCs w:val="24"/>
+        </w:rPr>
+        <w:t xml:space="preserve"> pada </w:t>
+      </w:r>
+      <w:proofErr w:type="spellStart"/>
+      <w:r>
+        <w:rPr>
+          <w:szCs w:val="24"/>
+        </w:rPr>
+        <w:t>bagian</w:t>
+      </w:r>
+      <w:proofErr w:type="spellEnd"/>
+      <w:r>
+        <w:rPr>
+          <w:szCs w:val="24"/>
+        </w:rPr>
+        <w:t xml:space="preserve"> </w:t>
+      </w:r>
+      <w:r>
+        <w:rPr>
+          <w:i/>
+          <w:iCs/>
+          <w:szCs w:val="24"/>
+        </w:rPr>
+        <w:t>Device Info</w:t>
+      </w:r>
+      <w:r>
+        <w:rPr>
+          <w:i/>
+          <w:iCs/>
+          <w:szCs w:val="24"/>
+        </w:rPr>
+        <w:t>.</w:t>
+      </w:r>
+    </w:p>
+    <w:p>
+      <w:pPr>
+        <w:pStyle w:val="ListParagraph"/>
+        <w:spacing w:line="480" w:lineRule="auto"/>
+        <w:ind w:left="1701"/>
+        <w:jc w:val="center"/>
+        <w:rPr>
+          <w:szCs w:val="24"/>
+        </w:rPr>
+      </w:pPr>
+      <w:r>
+        <w:rPr>
+          <w:noProof/>
+        </w:rPr>
+        <w:drawing>
+          <wp:inline distT="0" distB="0" distL="0" distR="0" wp14:anchorId="637F9D30" wp14:editId="31BE1B79">
+            <wp:extent cx="1759147" cy="1529525"/>
+            <wp:effectExtent l="635" t="0" r="0" b="0"/>
+            <wp:docPr id="6" name="Picture 6"/>
+            <wp:cNvGraphicFramePr>
+              <a:graphicFrameLocks xmlns:a="http://schemas.openxmlformats.org/drawingml/2006/main" noChangeAspect="1"/>
+            </wp:cNvGraphicFramePr>
+            <a:graphic xmlns:a="http://schemas.openxmlformats.org/drawingml/2006/main">
+              <a:graphicData uri="http://schemas.openxmlformats.org/drawingml/2006/picture">
+                <pic:pic xmlns:pic="http://schemas.openxmlformats.org/drawingml/2006/picture">
+                  <pic:nvPicPr>
+                    <pic:cNvPr id="0" name="Picture 53"/>
+                    <pic:cNvPicPr>
+                      <a:picLocks noChangeAspect="1" noChangeArrowheads="1"/>
+                    </pic:cNvPicPr>
+                  </pic:nvPicPr>
+                  <pic:blipFill rotWithShape="1">
+                    <a:blip r:embed="rId37" cstate="print">
+                      <a:extLst>
+                        <a:ext uri="{28A0092B-C50C-407E-A947-70E740481C1C}">
+                          <a14:useLocalDpi xmlns:a14="http://schemas.microsoft.com/office/drawing/2010/main" val="0"/>
+                        </a:ext>
+                      </a:extLst>
+                    </a:blip>
+                    <a:srcRect l="28779" r="16756"/>
+                    <a:stretch/>
+                  </pic:blipFill>
+                  <pic:spPr bwMode="auto">
+                    <a:xfrm rot="16200000">
+                      <a:off x="0" y="0"/>
+                      <a:ext cx="1768286" cy="1537471"/>
+                    </a:xfrm>
+                    <a:prstGeom prst="rect">
+                      <a:avLst/>
+                    </a:prstGeom>
+                    <a:noFill/>
+                    <a:ln>
+                      <a:noFill/>
+                    </a:ln>
+                    <a:extLst>
+                      <a:ext uri="{53640926-AAD7-44D8-BBD7-CCE9431645EC}">
+                        <a14:shadowObscured xmlns:a14="http://schemas.microsoft.com/office/drawing/2010/main"/>
+                      </a:ext>
+                    </a:extLst>
+                  </pic:spPr>
+                </pic:pic>
+              </a:graphicData>
+            </a:graphic>
+          </wp:inline>
+        </w:drawing>
+      </w:r>
+    </w:p>
+    <w:p>
+      <w:pPr>
+        <w:spacing w:line="240" w:lineRule="auto"/>
+        <w:ind w:left="1701" w:hanging="142"/>
+        <w:jc w:val="center"/>
+        <w:rPr>
+          <w:rFonts w:ascii="Times New Roman" w:hAnsi="Times New Roman" w:cs="Times New Roman"/>
           <w:b/>
           <w:bCs/>
-          <w:lang w:val="id-ID"/>
+          <w:sz w:val="24"/>
+          <w:szCs w:val="24"/>
         </w:rPr>
       </w:pPr>
       <w:r>
         <w:rPr>
           <w:rFonts w:ascii="Times New Roman" w:hAnsi="Times New Roman" w:cs="Times New Roman"/>
-          <w:bCs/>
-          <w:sz w:val="24"/>
-          <w:szCs w:val="24"/>
-          <w:lang w:val="id-ID"/>
-        </w:rPr>
-        <w:tab/>
-      </w:r>
-      <w:r>
-        <w:rPr>
           <w:b/>
           <w:bCs/>
-          <w:lang w:val="id-ID"/>
-        </w:rPr>
-        <w:t xml:space="preserve"> </w:t>
-      </w:r>
+          <w:sz w:val="24"/>
+          <w:szCs w:val="24"/>
+        </w:rPr>
+        <w:t>Gambar 3.</w:t>
+      </w:r>
+      <w:r>
+        <w:rPr>
+          <w:rFonts w:ascii="Times New Roman" w:hAnsi="Times New Roman" w:cs="Times New Roman"/>
+          <w:b/>
+          <w:bCs/>
+          <w:sz w:val="24"/>
+          <w:szCs w:val="24"/>
+        </w:rPr>
+        <w:t>10</w:t>
+      </w:r>
+      <w:r>
+        <w:rPr>
+          <w:rFonts w:ascii="Times New Roman" w:hAnsi="Times New Roman" w:cs="Times New Roman"/>
+          <w:b/>
+          <w:bCs/>
+          <w:sz w:val="24"/>
+          <w:szCs w:val="24"/>
+        </w:rPr>
+        <w:t xml:space="preserve"> </w:t>
+      </w:r>
+      <w:r>
+        <w:rPr>
+          <w:rFonts w:ascii="Times New Roman" w:hAnsi="Times New Roman" w:cs="Times New Roman"/>
+          <w:b/>
+          <w:bCs/>
+          <w:i/>
+          <w:iCs/>
+          <w:sz w:val="24"/>
+          <w:szCs w:val="24"/>
+        </w:rPr>
+        <w:t>Press Power Button</w:t>
+      </w:r>
+    </w:p>
+    <w:p>
+      <w:pPr>
+        <w:pStyle w:val="ListParagraph"/>
+        <w:tabs>
+          <w:tab w:val="left" w:pos="1134"/>
+        </w:tabs>
+        <w:spacing w:line="480" w:lineRule="auto"/>
+        <w:ind w:left="1701"/>
+        <w:jc w:val="both"/>
+        <w:rPr>
+          <w:i/>
+          <w:iCs/>
+          <w:szCs w:val="24"/>
+        </w:rPr>
+      </w:pPr>
+    </w:p>
+    <w:p>
+      <w:pPr>
+        <w:pStyle w:val="ListParagraph"/>
+        <w:numPr>
+          <w:ilvl w:val="7"/>
+          <w:numId w:val="7"/>
+        </w:numPr>
+        <w:tabs>
+          <w:tab w:val="clear" w:pos="5760"/>
+          <w:tab w:val="left" w:pos="1134"/>
+          <w:tab w:val="num" w:pos="5400"/>
+        </w:tabs>
+        <w:spacing w:line="480" w:lineRule="auto"/>
+        <w:ind w:left="1701" w:hanging="567"/>
+        <w:jc w:val="both"/>
+        <w:rPr>
+          <w:i/>
+          <w:iCs/>
+          <w:szCs w:val="24"/>
+        </w:rPr>
+      </w:pPr>
+      <w:r>
+        <w:rPr>
+          <w:i/>
+          <w:iCs/>
+          <w:szCs w:val="24"/>
+        </w:rPr>
+        <w:t xml:space="preserve">Press </w:t>
+      </w:r>
+      <w:r>
+        <w:rPr>
+          <w:i/>
+          <w:iCs/>
+          <w:szCs w:val="24"/>
+        </w:rPr>
+        <w:t>Power</w:t>
+      </w:r>
+      <w:r>
+        <w:rPr>
+          <w:i/>
+          <w:iCs/>
+          <w:szCs w:val="24"/>
+        </w:rPr>
+        <w:t xml:space="preserve"> Button</w:t>
+      </w:r>
+      <w:r>
+        <w:rPr>
+          <w:i/>
+          <w:iCs/>
+          <w:szCs w:val="24"/>
+        </w:rPr>
+        <w:t xml:space="preserve"> </w:t>
+      </w:r>
+      <w:r>
+        <w:rPr>
+          <w:szCs w:val="24"/>
+        </w:rPr>
+        <w:t xml:space="preserve">pada Modem </w:t>
+      </w:r>
+      <w:proofErr w:type="spellStart"/>
+      <w:r>
+        <w:rPr>
+          <w:szCs w:val="24"/>
+        </w:rPr>
+        <w:t>untuk</w:t>
+      </w:r>
+      <w:proofErr w:type="spellEnd"/>
+      <w:r>
+        <w:rPr>
+          <w:szCs w:val="24"/>
+        </w:rPr>
+        <w:t xml:space="preserve"> </w:t>
+      </w:r>
+      <w:r>
+        <w:rPr>
+          <w:i/>
+          <w:iCs/>
+          <w:szCs w:val="24"/>
+        </w:rPr>
+        <w:t>Enter</w:t>
+      </w:r>
+      <w:r>
+        <w:rPr>
+          <w:i/>
+          <w:iCs/>
+          <w:szCs w:val="24"/>
+        </w:rPr>
+        <w:t xml:space="preserve">/ </w:t>
+      </w:r>
+      <w:proofErr w:type="spellStart"/>
+      <w:r>
+        <w:rPr>
+          <w:szCs w:val="24"/>
+        </w:rPr>
+        <w:t>Masuk</w:t>
+      </w:r>
+      <w:proofErr w:type="spellEnd"/>
+      <w:r>
+        <w:rPr>
+          <w:szCs w:val="24"/>
+        </w:rPr>
+        <w:t xml:space="preserve"> </w:t>
+      </w:r>
+      <w:proofErr w:type="spellStart"/>
+      <w:r>
+        <w:rPr>
+          <w:szCs w:val="24"/>
+        </w:rPr>
+        <w:t>kedalam</w:t>
+      </w:r>
+      <w:proofErr w:type="spellEnd"/>
+      <w:r>
+        <w:rPr>
+          <w:szCs w:val="24"/>
+        </w:rPr>
+        <w:t xml:space="preserve"> </w:t>
+      </w:r>
+      <w:r>
+        <w:rPr>
+          <w:i/>
+          <w:iCs/>
+          <w:szCs w:val="24"/>
+        </w:rPr>
+        <w:lastRenderedPageBreak/>
+        <w:t xml:space="preserve">Device </w:t>
+      </w:r>
+      <w:proofErr w:type="gramStart"/>
+      <w:r>
+        <w:rPr>
+          <w:i/>
+          <w:iCs/>
+          <w:szCs w:val="24"/>
+        </w:rPr>
+        <w:t>Info</w:t>
+      </w:r>
+      <w:r>
+        <w:rPr>
+          <w:i/>
+          <w:iCs/>
+          <w:szCs w:val="24"/>
+        </w:rPr>
+        <w:t xml:space="preserve"> </w:t>
+      </w:r>
+      <w:r>
+        <w:rPr>
+          <w:szCs w:val="24"/>
+        </w:rPr>
+        <w:t xml:space="preserve"> </w:t>
+      </w:r>
+      <w:proofErr w:type="spellStart"/>
+      <w:r>
+        <w:rPr>
+          <w:szCs w:val="24"/>
+        </w:rPr>
+        <w:t>sehingga</w:t>
+      </w:r>
+      <w:proofErr w:type="spellEnd"/>
+      <w:proofErr w:type="gramEnd"/>
+      <w:r>
+        <w:rPr>
+          <w:szCs w:val="24"/>
+        </w:rPr>
+        <w:t xml:space="preserve"> </w:t>
+      </w:r>
+      <w:proofErr w:type="spellStart"/>
+      <w:r>
+        <w:rPr>
+          <w:szCs w:val="24"/>
+        </w:rPr>
+        <w:t>tampil</w:t>
+      </w:r>
+      <w:proofErr w:type="spellEnd"/>
+      <w:r>
+        <w:rPr>
+          <w:szCs w:val="24"/>
+        </w:rPr>
+        <w:t xml:space="preserve"> </w:t>
+      </w:r>
+      <w:proofErr w:type="spellStart"/>
+      <w:r>
+        <w:rPr>
+          <w:szCs w:val="24"/>
+        </w:rPr>
+        <w:t>informasi</w:t>
+      </w:r>
+      <w:proofErr w:type="spellEnd"/>
+      <w:r>
+        <w:rPr>
+          <w:szCs w:val="24"/>
+        </w:rPr>
+        <w:t xml:space="preserve"> </w:t>
+      </w:r>
+      <w:proofErr w:type="spellStart"/>
+      <w:r>
+        <w:rPr>
+          <w:szCs w:val="24"/>
+        </w:rPr>
+        <w:t>seperti</w:t>
+      </w:r>
+      <w:proofErr w:type="spellEnd"/>
+      <w:r>
+        <w:rPr>
+          <w:szCs w:val="24"/>
+        </w:rPr>
+        <w:t xml:space="preserve"> </w:t>
+      </w:r>
+      <w:proofErr w:type="spellStart"/>
+      <w:r>
+        <w:rPr>
+          <w:szCs w:val="24"/>
+        </w:rPr>
+        <w:t>berikut</w:t>
+      </w:r>
+      <w:proofErr w:type="spellEnd"/>
+      <w:r>
+        <w:rPr>
+          <w:i/>
+          <w:iCs/>
+          <w:szCs w:val="24"/>
+        </w:rPr>
+        <w:t>.</w:t>
+      </w:r>
+    </w:p>
+    <w:p>
+      <w:pPr>
+        <w:pStyle w:val="ListParagraph"/>
+        <w:tabs>
+          <w:tab w:val="left" w:pos="1134"/>
+        </w:tabs>
+        <w:spacing w:line="480" w:lineRule="auto"/>
+        <w:ind w:left="1701"/>
+        <w:jc w:val="both"/>
+        <w:rPr>
+          <w:i/>
+          <w:iCs/>
+          <w:szCs w:val="24"/>
+        </w:rPr>
+      </w:pPr>
+    </w:p>
+    <w:p>
+      <w:pPr>
+        <w:pStyle w:val="ListParagraph"/>
+        <w:spacing w:line="480" w:lineRule="auto"/>
+        <w:ind w:left="1701"/>
+        <w:jc w:val="center"/>
+        <w:rPr>
+          <w:szCs w:val="24"/>
+        </w:rPr>
+      </w:pPr>
+      <w:r>
+        <w:rPr>
+          <w:noProof/>
+        </w:rPr>
+        <w:drawing>
+          <wp:inline distT="0" distB="0" distL="0" distR="0" wp14:anchorId="6530AD0C" wp14:editId="176B9920">
+            <wp:extent cx="1949570" cy="2112919"/>
+            <wp:effectExtent l="0" t="5398" r="7303" b="7302"/>
+            <wp:docPr id="7" name="Picture 7"/>
+            <wp:cNvGraphicFramePr>
+              <a:graphicFrameLocks xmlns:a="http://schemas.openxmlformats.org/drawingml/2006/main" noChangeAspect="1"/>
+            </wp:cNvGraphicFramePr>
+            <a:graphic xmlns:a="http://schemas.openxmlformats.org/drawingml/2006/main">
+              <a:graphicData uri="http://schemas.openxmlformats.org/drawingml/2006/picture">
+                <pic:pic xmlns:pic="http://schemas.openxmlformats.org/drawingml/2006/picture">
+                  <pic:nvPicPr>
+                    <pic:cNvPr id="0" name="Picture 53"/>
+                    <pic:cNvPicPr>
+                      <a:picLocks noChangeAspect="1" noChangeArrowheads="1"/>
+                    </pic:cNvPicPr>
+                  </pic:nvPicPr>
+                  <pic:blipFill rotWithShape="1">
+                    <a:blip r:embed="rId38" cstate="print">
+                      <a:extLst>
+                        <a:ext uri="{28A0092B-C50C-407E-A947-70E740481C1C}">
+                          <a14:useLocalDpi xmlns:a14="http://schemas.microsoft.com/office/drawing/2010/main" val="0"/>
+                        </a:ext>
+                      </a:extLst>
+                    </a:blip>
+                    <a:srcRect l="30349" r="25957"/>
+                    <a:stretch/>
+                  </pic:blipFill>
+                  <pic:spPr bwMode="auto">
+                    <a:xfrm rot="16200000">
+                      <a:off x="0" y="0"/>
+                      <a:ext cx="1953577" cy="2117262"/>
+                    </a:xfrm>
+                    <a:prstGeom prst="rect">
+                      <a:avLst/>
+                    </a:prstGeom>
+                    <a:noFill/>
+                    <a:ln>
+                      <a:noFill/>
+                    </a:ln>
+                    <a:extLst>
+                      <a:ext uri="{53640926-AAD7-44D8-BBD7-CCE9431645EC}">
+                        <a14:shadowObscured xmlns:a14="http://schemas.microsoft.com/office/drawing/2010/main"/>
+                      </a:ext>
+                    </a:extLst>
+                  </pic:spPr>
+                </pic:pic>
+              </a:graphicData>
+            </a:graphic>
+          </wp:inline>
+        </w:drawing>
+      </w:r>
+    </w:p>
+    <w:p>
+      <w:pPr>
+        <w:spacing w:line="240" w:lineRule="auto"/>
+        <w:ind w:left="1701" w:hanging="142"/>
+        <w:jc w:val="center"/>
+        <w:rPr>
+          <w:rFonts w:ascii="Times New Roman" w:hAnsi="Times New Roman" w:cs="Times New Roman"/>
+          <w:b/>
+          <w:bCs/>
+          <w:sz w:val="24"/>
+          <w:szCs w:val="24"/>
+        </w:rPr>
+      </w:pPr>
+      <w:r>
+        <w:rPr>
+          <w:rFonts w:ascii="Times New Roman" w:hAnsi="Times New Roman" w:cs="Times New Roman"/>
+          <w:b/>
+          <w:bCs/>
+          <w:sz w:val="24"/>
+          <w:szCs w:val="24"/>
+        </w:rPr>
+        <w:t>Gambar 3.</w:t>
+      </w:r>
+      <w:r>
+        <w:rPr>
+          <w:rFonts w:ascii="Times New Roman" w:hAnsi="Times New Roman" w:cs="Times New Roman"/>
+          <w:b/>
+          <w:bCs/>
+          <w:sz w:val="24"/>
+          <w:szCs w:val="24"/>
+        </w:rPr>
+        <w:t>11</w:t>
+      </w:r>
+      <w:r>
+        <w:rPr>
+          <w:rFonts w:ascii="Times New Roman" w:hAnsi="Times New Roman" w:cs="Times New Roman"/>
+          <w:b/>
+          <w:bCs/>
+          <w:sz w:val="24"/>
+          <w:szCs w:val="24"/>
+        </w:rPr>
+        <w:t xml:space="preserve"> </w:t>
+      </w:r>
+      <w:proofErr w:type="spellStart"/>
+      <w:r>
+        <w:rPr>
+          <w:rFonts w:ascii="Times New Roman" w:hAnsi="Times New Roman" w:cs="Times New Roman"/>
+          <w:b/>
+          <w:bCs/>
+          <w:sz w:val="24"/>
+          <w:szCs w:val="24"/>
+        </w:rPr>
+        <w:t>Tampilan</w:t>
+      </w:r>
+      <w:proofErr w:type="spellEnd"/>
+      <w:r>
+        <w:rPr>
+          <w:rFonts w:ascii="Times New Roman" w:hAnsi="Times New Roman" w:cs="Times New Roman"/>
+          <w:b/>
+          <w:bCs/>
+          <w:sz w:val="24"/>
+          <w:szCs w:val="24"/>
+        </w:rPr>
+        <w:t xml:space="preserve"> </w:t>
+      </w:r>
+      <w:r>
+        <w:rPr>
+          <w:rFonts w:ascii="Times New Roman" w:hAnsi="Times New Roman" w:cs="Times New Roman"/>
+          <w:b/>
+          <w:bCs/>
+          <w:i/>
+          <w:iCs/>
+          <w:sz w:val="24"/>
+          <w:szCs w:val="24"/>
+        </w:rPr>
+        <w:t>Device Info</w:t>
+      </w:r>
+    </w:p>
+    <w:p>
+      <w:pPr>
+        <w:pStyle w:val="ListParagraph"/>
+        <w:tabs>
+          <w:tab w:val="left" w:pos="1134"/>
+        </w:tabs>
+        <w:spacing w:line="480" w:lineRule="auto"/>
+        <w:ind w:left="1134"/>
+        <w:jc w:val="both"/>
+        <w:rPr>
+          <w:szCs w:val="24"/>
+        </w:rPr>
+      </w:pPr>
+    </w:p>
+    <w:p>
+      <w:pPr>
+        <w:pStyle w:val="ListParagraph"/>
+        <w:tabs>
+          <w:tab w:val="left" w:pos="1134"/>
+        </w:tabs>
+        <w:spacing w:line="480" w:lineRule="auto"/>
+        <w:ind w:left="1134"/>
+        <w:jc w:val="both"/>
+        <w:rPr>
+          <w:szCs w:val="24"/>
+        </w:rPr>
+      </w:pPr>
+    </w:p>
+    <w:p>
+      <w:pPr>
+        <w:pStyle w:val="ListParagraph"/>
+        <w:numPr>
+          <w:ilvl w:val="6"/>
+          <w:numId w:val="7"/>
+        </w:numPr>
+        <w:tabs>
+          <w:tab w:val="clear" w:pos="5040"/>
+          <w:tab w:val="left" w:pos="1134"/>
+          <w:tab w:val="num" w:pos="4680"/>
+        </w:tabs>
+        <w:spacing w:line="480" w:lineRule="auto"/>
+        <w:ind w:left="1134" w:hanging="567"/>
+        <w:jc w:val="both"/>
+        <w:rPr>
+          <w:szCs w:val="24"/>
+        </w:rPr>
+      </w:pPr>
+      <w:proofErr w:type="spellStart"/>
+      <w:r>
+        <w:rPr>
+          <w:szCs w:val="24"/>
+        </w:rPr>
+        <w:t>Mengganti</w:t>
+      </w:r>
+      <w:proofErr w:type="spellEnd"/>
+      <w:r>
+        <w:rPr>
+          <w:szCs w:val="24"/>
+        </w:rPr>
+        <w:t xml:space="preserve"> </w:t>
+      </w:r>
+      <w:r>
+        <w:rPr>
+          <w:i/>
+          <w:iCs/>
+          <w:szCs w:val="24"/>
+        </w:rPr>
+        <w:t>SSID</w:t>
+      </w:r>
+      <w:r>
+        <w:rPr>
+          <w:szCs w:val="24"/>
+        </w:rPr>
+        <w:t xml:space="preserve"> dan </w:t>
+      </w:r>
+      <w:r>
+        <w:rPr>
+          <w:i/>
+          <w:iCs/>
+          <w:szCs w:val="24"/>
+        </w:rPr>
+        <w:t>Password</w:t>
+      </w:r>
+      <w:r>
+        <w:rPr>
+          <w:i/>
+          <w:iCs/>
+          <w:szCs w:val="24"/>
+        </w:rPr>
+        <w:t xml:space="preserve"> </w:t>
+      </w:r>
+      <w:r>
+        <w:rPr>
+          <w:i/>
+          <w:iCs/>
+          <w:szCs w:val="24"/>
+        </w:rPr>
+        <w:t>Hotspot</w:t>
+      </w:r>
+      <w:r>
+        <w:rPr>
+          <w:szCs w:val="24"/>
+        </w:rPr>
+        <w:t xml:space="preserve"> </w:t>
+      </w:r>
+      <w:proofErr w:type="spellStart"/>
+      <w:r>
+        <w:rPr>
+          <w:szCs w:val="24"/>
+        </w:rPr>
+        <w:t>dari</w:t>
+      </w:r>
+      <w:proofErr w:type="spellEnd"/>
+      <w:r>
+        <w:rPr>
+          <w:szCs w:val="24"/>
+        </w:rPr>
+        <w:t xml:space="preserve"> </w:t>
+      </w:r>
+      <w:proofErr w:type="spellStart"/>
+      <w:r>
+        <w:rPr>
+          <w:szCs w:val="24"/>
+        </w:rPr>
+        <w:t>perangkat</w:t>
+      </w:r>
+      <w:proofErr w:type="spellEnd"/>
+      <w:r>
+        <w:rPr>
+          <w:szCs w:val="24"/>
+        </w:rPr>
+        <w:t xml:space="preserve"> Modem </w:t>
+      </w:r>
+      <w:proofErr w:type="spellStart"/>
+      <w:r>
+        <w:rPr>
+          <w:szCs w:val="24"/>
+        </w:rPr>
+        <w:t>dengan</w:t>
+      </w:r>
+      <w:proofErr w:type="spellEnd"/>
+      <w:r>
+        <w:rPr>
+          <w:szCs w:val="24"/>
+        </w:rPr>
+        <w:t xml:space="preserve"> Langkah-</w:t>
+      </w:r>
+      <w:proofErr w:type="spellStart"/>
+      <w:r>
+        <w:rPr>
+          <w:szCs w:val="24"/>
+        </w:rPr>
+        <w:t>langkah</w:t>
+      </w:r>
+      <w:proofErr w:type="spellEnd"/>
+      <w:r>
+        <w:rPr>
+          <w:szCs w:val="24"/>
+        </w:rPr>
+        <w:t xml:space="preserve"> </w:t>
+      </w:r>
+      <w:proofErr w:type="spellStart"/>
+      <w:r>
+        <w:rPr>
+          <w:szCs w:val="24"/>
+        </w:rPr>
+        <w:t>berikut</w:t>
+      </w:r>
+      <w:proofErr w:type="spellEnd"/>
+      <w:r>
+        <w:rPr>
+          <w:szCs w:val="24"/>
+        </w:rPr>
+        <w:t>:</w:t>
+      </w:r>
+    </w:p>
+    <w:p>
+      <w:pPr>
+        <w:pStyle w:val="ListParagraph"/>
+        <w:numPr>
+          <w:ilvl w:val="7"/>
+          <w:numId w:val="7"/>
+        </w:numPr>
+        <w:tabs>
+          <w:tab w:val="clear" w:pos="5760"/>
+          <w:tab w:val="left" w:pos="1134"/>
+          <w:tab w:val="num" w:pos="6096"/>
+        </w:tabs>
+        <w:spacing w:line="480" w:lineRule="auto"/>
+        <w:ind w:left="1701" w:hanging="567"/>
+        <w:jc w:val="both"/>
+        <w:rPr>
+          <w:szCs w:val="24"/>
+        </w:rPr>
+      </w:pPr>
+      <w:proofErr w:type="spellStart"/>
+      <w:r>
+        <w:rPr>
+          <w:szCs w:val="24"/>
+        </w:rPr>
+        <w:t>Masuk</w:t>
+      </w:r>
+      <w:proofErr w:type="spellEnd"/>
+      <w:r>
+        <w:rPr>
+          <w:szCs w:val="24"/>
+        </w:rPr>
+        <w:t xml:space="preserve"> </w:t>
+      </w:r>
+      <w:proofErr w:type="spellStart"/>
+      <w:r>
+        <w:rPr>
+          <w:szCs w:val="24"/>
+        </w:rPr>
+        <w:t>ke</w:t>
+      </w:r>
+      <w:proofErr w:type="spellEnd"/>
+      <w:r>
+        <w:rPr>
+          <w:szCs w:val="24"/>
+        </w:rPr>
+        <w:t xml:space="preserve"> </w:t>
+      </w:r>
+      <w:proofErr w:type="spellStart"/>
+      <w:r>
+        <w:rPr>
+          <w:szCs w:val="24"/>
+        </w:rPr>
+        <w:t>jaringan</w:t>
+      </w:r>
+      <w:proofErr w:type="spellEnd"/>
+      <w:r>
+        <w:rPr>
+          <w:szCs w:val="24"/>
+        </w:rPr>
+        <w:t xml:space="preserve"> </w:t>
+      </w:r>
+      <w:r>
+        <w:rPr>
+          <w:i/>
+          <w:iCs/>
+          <w:szCs w:val="24"/>
+        </w:rPr>
+        <w:t>wireless Hotspot</w:t>
+      </w:r>
+      <w:r>
+        <w:rPr>
+          <w:szCs w:val="24"/>
+        </w:rPr>
+        <w:t xml:space="preserve"> Modem </w:t>
+      </w:r>
+      <w:proofErr w:type="spellStart"/>
+      <w:r>
+        <w:rPr>
+          <w:szCs w:val="24"/>
+        </w:rPr>
+        <w:t>dengan</w:t>
+      </w:r>
+      <w:proofErr w:type="spellEnd"/>
+      <w:r>
+        <w:rPr>
+          <w:szCs w:val="24"/>
+        </w:rPr>
+        <w:t xml:space="preserve"> </w:t>
+      </w:r>
+      <w:r>
+        <w:rPr>
+          <w:i/>
+          <w:iCs/>
+          <w:szCs w:val="24"/>
+        </w:rPr>
+        <w:t>SSID</w:t>
+      </w:r>
+      <w:r>
+        <w:rPr>
+          <w:szCs w:val="24"/>
+        </w:rPr>
+        <w:t xml:space="preserve"> dan </w:t>
+      </w:r>
+      <w:r>
+        <w:rPr>
+          <w:i/>
+          <w:iCs/>
+          <w:szCs w:val="24"/>
+        </w:rPr>
+        <w:t>password</w:t>
+      </w:r>
+      <w:r>
+        <w:rPr>
+          <w:szCs w:val="24"/>
+        </w:rPr>
+        <w:t xml:space="preserve"> yang </w:t>
+      </w:r>
+      <w:proofErr w:type="spellStart"/>
+      <w:r>
+        <w:rPr>
+          <w:szCs w:val="24"/>
+        </w:rPr>
+        <w:t>sudah</w:t>
+      </w:r>
+      <w:proofErr w:type="spellEnd"/>
+      <w:r>
+        <w:rPr>
+          <w:szCs w:val="24"/>
+        </w:rPr>
+        <w:t xml:space="preserve"> </w:t>
+      </w:r>
+      <w:proofErr w:type="spellStart"/>
+      <w:r>
+        <w:rPr>
+          <w:szCs w:val="24"/>
+        </w:rPr>
+        <w:t>didapatakan</w:t>
+      </w:r>
+      <w:proofErr w:type="spellEnd"/>
+      <w:r>
+        <w:rPr>
+          <w:szCs w:val="24"/>
+        </w:rPr>
+        <w:t xml:space="preserve"> </w:t>
+      </w:r>
+      <w:proofErr w:type="spellStart"/>
+      <w:r>
+        <w:rPr>
+          <w:szCs w:val="24"/>
+        </w:rPr>
+        <w:t>dari</w:t>
+      </w:r>
+      <w:proofErr w:type="spellEnd"/>
+      <w:r>
+        <w:rPr>
+          <w:szCs w:val="24"/>
+        </w:rPr>
+        <w:t xml:space="preserve"> </w:t>
+      </w:r>
+      <w:r>
+        <w:rPr>
+          <w:i/>
+          <w:iCs/>
+          <w:szCs w:val="24"/>
+        </w:rPr>
+        <w:t>Device Info</w:t>
+      </w:r>
+      <w:r>
+        <w:rPr>
+          <w:i/>
+          <w:iCs/>
+          <w:szCs w:val="24"/>
+        </w:rPr>
+        <w:t>.</w:t>
+      </w:r>
+    </w:p>
+    <w:p>
+      <w:pPr>
+        <w:pStyle w:val="ListParagraph"/>
+        <w:tabs>
+          <w:tab w:val="left" w:pos="1134"/>
+        </w:tabs>
+        <w:spacing w:line="480" w:lineRule="auto"/>
+        <w:ind w:left="2268"/>
+        <w:jc w:val="both"/>
+        <w:rPr>
+          <w:i/>
+          <w:iCs/>
+          <w:szCs w:val="24"/>
+        </w:rPr>
+      </w:pPr>
+      <w:r>
+        <w:rPr>
+          <w:noProof/>
+        </w:rPr>
+        <w:drawing>
+          <wp:inline distT="0" distB="0" distL="0" distR="0" wp14:anchorId="1AC17BDF" wp14:editId="0BB9E877">
+            <wp:extent cx="2657699" cy="2044460"/>
+            <wp:effectExtent l="0" t="0" r="0" b="0"/>
+            <wp:docPr id="8" name="Picture 8"/>
+            <wp:cNvGraphicFramePr>
+              <a:graphicFrameLocks xmlns:a="http://schemas.openxmlformats.org/drawingml/2006/main" noChangeAspect="1"/>
+            </wp:cNvGraphicFramePr>
+            <a:graphic xmlns:a="http://schemas.openxmlformats.org/drawingml/2006/main">
+              <a:graphicData uri="http://schemas.openxmlformats.org/drawingml/2006/picture">
+                <pic:pic xmlns:pic="http://schemas.openxmlformats.org/drawingml/2006/picture">
+                  <pic:nvPicPr>
+                    <pic:cNvPr id="1" name=""/>
+                    <pic:cNvPicPr/>
+                  </pic:nvPicPr>
+                  <pic:blipFill rotWithShape="1">
+                    <a:blip r:embed="rId39"/>
+                    <a:srcRect l="67950" b="56145"/>
+                    <a:stretch/>
+                  </pic:blipFill>
+                  <pic:spPr bwMode="auto">
+                    <a:xfrm>
+                      <a:off x="0" y="0"/>
+                      <a:ext cx="2666871" cy="2051515"/>
+                    </a:xfrm>
+                    <a:prstGeom prst="rect">
+                      <a:avLst/>
+                    </a:prstGeom>
+                    <a:ln>
+                      <a:noFill/>
+                    </a:ln>
+                    <a:extLst>
+                      <a:ext uri="{53640926-AAD7-44D8-BBD7-CCE9431645EC}">
+                        <a14:shadowObscured xmlns:a14="http://schemas.microsoft.com/office/drawing/2010/main"/>
+                      </a:ext>
+                    </a:extLst>
+                  </pic:spPr>
+                </pic:pic>
+              </a:graphicData>
+            </a:graphic>
+          </wp:inline>
+        </w:drawing>
+      </w:r>
+    </w:p>
+    <w:p>
+      <w:pPr>
+        <w:spacing w:line="240" w:lineRule="auto"/>
+        <w:ind w:left="1701" w:hanging="567"/>
+        <w:jc w:val="center"/>
+        <w:rPr>
+          <w:rFonts w:ascii="Times New Roman" w:hAnsi="Times New Roman" w:cs="Times New Roman"/>
+          <w:b/>
+          <w:bCs/>
+          <w:sz w:val="24"/>
+          <w:szCs w:val="24"/>
+        </w:rPr>
+      </w:pPr>
+      <w:r>
+        <w:rPr>
+          <w:rFonts w:ascii="Times New Roman" w:hAnsi="Times New Roman" w:cs="Times New Roman"/>
+          <w:b/>
+          <w:bCs/>
+          <w:sz w:val="24"/>
+          <w:szCs w:val="24"/>
+        </w:rPr>
+        <w:t>Gambar 3.</w:t>
+      </w:r>
+      <w:r>
+        <w:rPr>
+          <w:rFonts w:ascii="Times New Roman" w:hAnsi="Times New Roman" w:cs="Times New Roman"/>
+          <w:b/>
+          <w:bCs/>
+          <w:sz w:val="24"/>
+          <w:szCs w:val="24"/>
+        </w:rPr>
+        <w:t>12</w:t>
+      </w:r>
+      <w:r>
+        <w:rPr>
+          <w:rFonts w:ascii="Times New Roman" w:hAnsi="Times New Roman" w:cs="Times New Roman"/>
+          <w:b/>
+          <w:bCs/>
+          <w:sz w:val="24"/>
+          <w:szCs w:val="24"/>
+        </w:rPr>
+        <w:t xml:space="preserve"> </w:t>
+      </w:r>
+      <w:proofErr w:type="spellStart"/>
+      <w:r>
+        <w:rPr>
+          <w:rFonts w:ascii="Times New Roman" w:hAnsi="Times New Roman" w:cs="Times New Roman"/>
+          <w:b/>
+          <w:bCs/>
+          <w:sz w:val="24"/>
+          <w:szCs w:val="24"/>
+        </w:rPr>
+        <w:t>Masuk</w:t>
+      </w:r>
+      <w:proofErr w:type="spellEnd"/>
+      <w:r>
+        <w:rPr>
+          <w:rFonts w:ascii="Times New Roman" w:hAnsi="Times New Roman" w:cs="Times New Roman"/>
+          <w:b/>
+          <w:bCs/>
+          <w:sz w:val="24"/>
+          <w:szCs w:val="24"/>
+        </w:rPr>
+        <w:t xml:space="preserve"> </w:t>
+      </w:r>
+      <w:proofErr w:type="spellStart"/>
+      <w:r>
+        <w:rPr>
+          <w:rFonts w:ascii="Times New Roman" w:hAnsi="Times New Roman" w:cs="Times New Roman"/>
+          <w:b/>
+          <w:bCs/>
+          <w:sz w:val="24"/>
+          <w:szCs w:val="24"/>
+        </w:rPr>
+        <w:t>ke</w:t>
+      </w:r>
+      <w:proofErr w:type="spellEnd"/>
+      <w:r>
+        <w:rPr>
+          <w:rFonts w:ascii="Times New Roman" w:hAnsi="Times New Roman" w:cs="Times New Roman"/>
+          <w:b/>
+          <w:bCs/>
+          <w:sz w:val="24"/>
+          <w:szCs w:val="24"/>
+        </w:rPr>
+        <w:t xml:space="preserve"> </w:t>
+      </w:r>
+      <w:proofErr w:type="spellStart"/>
+      <w:r>
+        <w:rPr>
+          <w:rFonts w:ascii="Times New Roman" w:hAnsi="Times New Roman" w:cs="Times New Roman"/>
+          <w:b/>
+          <w:bCs/>
+          <w:sz w:val="24"/>
+          <w:szCs w:val="24"/>
+        </w:rPr>
+        <w:t>jaringan</w:t>
+      </w:r>
+      <w:proofErr w:type="spellEnd"/>
+      <w:r>
+        <w:rPr>
+          <w:rFonts w:ascii="Times New Roman" w:hAnsi="Times New Roman" w:cs="Times New Roman"/>
+          <w:b/>
+          <w:bCs/>
+          <w:sz w:val="24"/>
+          <w:szCs w:val="24"/>
+        </w:rPr>
+        <w:t xml:space="preserve"> </w:t>
+      </w:r>
+      <w:proofErr w:type="spellStart"/>
+      <w:r>
+        <w:rPr>
+          <w:rFonts w:ascii="Times New Roman" w:hAnsi="Times New Roman" w:cs="Times New Roman"/>
+          <w:b/>
+          <w:bCs/>
+          <w:i/>
+          <w:iCs/>
+          <w:sz w:val="24"/>
+          <w:szCs w:val="24"/>
+        </w:rPr>
+        <w:t>Wirelles</w:t>
+      </w:r>
+      <w:proofErr w:type="spellEnd"/>
+    </w:p>
+    <w:p>
+      <w:pPr>
+        <w:pStyle w:val="ListParagraph"/>
+        <w:tabs>
+          <w:tab w:val="left" w:pos="1134"/>
+        </w:tabs>
+        <w:spacing w:line="480" w:lineRule="auto"/>
+        <w:ind w:left="1701"/>
+        <w:jc w:val="both"/>
+        <w:rPr>
+          <w:i/>
+          <w:iCs/>
+          <w:szCs w:val="24"/>
+        </w:rPr>
+      </w:pPr>
+    </w:p>
+    <w:p>
+      <w:pPr>
+        <w:pStyle w:val="ListParagraph"/>
+        <w:tabs>
+          <w:tab w:val="left" w:pos="1134"/>
+        </w:tabs>
+        <w:spacing w:line="480" w:lineRule="auto"/>
+        <w:ind w:left="1701"/>
+        <w:jc w:val="both"/>
+        <w:rPr>
+          <w:szCs w:val="24"/>
+        </w:rPr>
+      </w:pPr>
+    </w:p>
+    <w:p>
+      <w:pPr>
+        <w:pStyle w:val="ListParagraph"/>
+        <w:numPr>
+          <w:ilvl w:val="7"/>
+          <w:numId w:val="7"/>
+        </w:numPr>
+        <w:tabs>
+          <w:tab w:val="clear" w:pos="5760"/>
+          <w:tab w:val="left" w:pos="1134"/>
+          <w:tab w:val="num" w:pos="6096"/>
+        </w:tabs>
+        <w:spacing w:line="480" w:lineRule="auto"/>
+        <w:ind w:left="1701" w:hanging="567"/>
+        <w:jc w:val="both"/>
+        <w:rPr>
+          <w:szCs w:val="24"/>
+        </w:rPr>
+      </w:pPr>
+      <w:proofErr w:type="spellStart"/>
+      <w:r>
+        <w:rPr>
+          <w:szCs w:val="24"/>
+        </w:rPr>
+        <w:t>Dapatkan</w:t>
+      </w:r>
+      <w:proofErr w:type="spellEnd"/>
+      <w:r>
+        <w:rPr>
+          <w:szCs w:val="24"/>
+        </w:rPr>
+        <w:t xml:space="preserve"> </w:t>
+      </w:r>
+      <w:proofErr w:type="spellStart"/>
+      <w:r>
+        <w:rPr>
+          <w:szCs w:val="24"/>
+        </w:rPr>
+        <w:t>informasi</w:t>
+      </w:r>
+      <w:proofErr w:type="spellEnd"/>
+      <w:r>
+        <w:rPr>
+          <w:i/>
+          <w:iCs/>
+          <w:szCs w:val="24"/>
+        </w:rPr>
+        <w:t xml:space="preserve"> Ip address </w:t>
+      </w:r>
+      <w:r>
+        <w:rPr>
+          <w:szCs w:val="24"/>
+        </w:rPr>
+        <w:t xml:space="preserve">Modem </w:t>
+      </w:r>
+      <w:proofErr w:type="spellStart"/>
+      <w:r>
+        <w:rPr>
+          <w:szCs w:val="24"/>
+        </w:rPr>
+        <w:t>dengan</w:t>
+      </w:r>
+      <w:proofErr w:type="spellEnd"/>
+      <w:r>
+        <w:rPr>
+          <w:szCs w:val="24"/>
+        </w:rPr>
+        <w:t xml:space="preserve"> </w:t>
+      </w:r>
+      <w:proofErr w:type="spellStart"/>
+      <w:r>
+        <w:rPr>
+          <w:szCs w:val="24"/>
+        </w:rPr>
+        <w:t>meninjau</w:t>
+      </w:r>
+      <w:proofErr w:type="spellEnd"/>
+      <w:r>
+        <w:rPr>
+          <w:i/>
+          <w:iCs/>
+          <w:szCs w:val="24"/>
+        </w:rPr>
+        <w:t xml:space="preserve"> </w:t>
+      </w:r>
+      <w:r>
+        <w:rPr>
+          <w:szCs w:val="24"/>
+        </w:rPr>
+        <w:t>pada</w:t>
+      </w:r>
+      <w:r>
+        <w:rPr>
+          <w:i/>
+          <w:iCs/>
+          <w:szCs w:val="24"/>
+        </w:rPr>
+        <w:t xml:space="preserve"> </w:t>
+      </w:r>
+      <w:proofErr w:type="spellStart"/>
+      <w:r>
+        <w:rPr>
+          <w:szCs w:val="24"/>
+        </w:rPr>
+        <w:t>bagian</w:t>
+      </w:r>
+      <w:proofErr w:type="spellEnd"/>
+      <w:r>
+        <w:rPr>
+          <w:i/>
+          <w:iCs/>
+          <w:szCs w:val="24"/>
+        </w:rPr>
+        <w:t xml:space="preserve"> </w:t>
+      </w:r>
+      <w:proofErr w:type="spellStart"/>
+      <w:r>
+        <w:rPr>
+          <w:i/>
+          <w:iCs/>
+          <w:szCs w:val="24"/>
+        </w:rPr>
+        <w:t>Wirelles</w:t>
+      </w:r>
+      <w:proofErr w:type="spellEnd"/>
+      <w:r>
+        <w:rPr>
+          <w:i/>
+          <w:iCs/>
+          <w:szCs w:val="24"/>
+        </w:rPr>
+        <w:t xml:space="preserve"> Adapter</w:t>
+      </w:r>
+      <w:r>
+        <w:rPr>
+          <w:i/>
+          <w:iCs/>
+          <w:szCs w:val="24"/>
+        </w:rPr>
+        <w:t xml:space="preserve"> Properties </w:t>
+      </w:r>
+      <w:proofErr w:type="spellStart"/>
+      <w:r>
+        <w:rPr>
+          <w:szCs w:val="24"/>
+        </w:rPr>
+        <w:t>Sistem</w:t>
+      </w:r>
+      <w:proofErr w:type="spellEnd"/>
+      <w:r>
+        <w:rPr>
+          <w:szCs w:val="24"/>
+        </w:rPr>
+        <w:t xml:space="preserve"> </w:t>
+      </w:r>
+      <w:proofErr w:type="spellStart"/>
+      <w:r>
+        <w:rPr>
+          <w:szCs w:val="24"/>
+        </w:rPr>
+        <w:t>Operasi</w:t>
+      </w:r>
+      <w:proofErr w:type="spellEnd"/>
+      <w:r>
+        <w:rPr>
+          <w:szCs w:val="24"/>
+        </w:rPr>
+        <w:t>.</w:t>
+      </w:r>
+    </w:p>
+    <w:p>
+      <w:pPr>
+        <w:pStyle w:val="ListParagraph"/>
+        <w:tabs>
+          <w:tab w:val="left" w:pos="1701"/>
+        </w:tabs>
+        <w:spacing w:line="480" w:lineRule="auto"/>
+        <w:ind w:left="1701" w:hanging="567"/>
+        <w:jc w:val="center"/>
+        <w:rPr>
+          <w:i/>
+          <w:iCs/>
+          <w:szCs w:val="24"/>
+        </w:rPr>
+      </w:pPr>
+      <w:r>
+        <w:rPr>
+          <w:noProof/>
+        </w:rPr>
+        <w:drawing>
+          <wp:inline distT="0" distB="0" distL="0" distR="0" wp14:anchorId="7C4E344A" wp14:editId="5F38E50E">
+            <wp:extent cx="1673524" cy="1714850"/>
+            <wp:effectExtent l="0" t="0" r="3175" b="0"/>
+            <wp:docPr id="10" name="Picture 10"/>
+            <wp:cNvGraphicFramePr>
+              <a:graphicFrameLocks xmlns:a="http://schemas.openxmlformats.org/drawingml/2006/main" noChangeAspect="1"/>
+            </wp:cNvGraphicFramePr>
+            <a:graphic xmlns:a="http://schemas.openxmlformats.org/drawingml/2006/main">
+              <a:graphicData uri="http://schemas.openxmlformats.org/drawingml/2006/picture">
+                <pic:pic xmlns:pic="http://schemas.openxmlformats.org/drawingml/2006/picture">
+                  <pic:nvPicPr>
+                    <pic:cNvPr id="1" name=""/>
+                    <pic:cNvPicPr/>
+                  </pic:nvPicPr>
+                  <pic:blipFill rotWithShape="1">
+                    <a:blip r:embed="rId40"/>
+                    <a:srcRect l="67437" t="20403" r="5172" b="29670"/>
+                    <a:stretch/>
+                  </pic:blipFill>
+                  <pic:spPr bwMode="auto">
+                    <a:xfrm>
+                      <a:off x="0" y="0"/>
+                      <a:ext cx="1676198" cy="1717590"/>
+                    </a:xfrm>
+                    <a:prstGeom prst="rect">
+                      <a:avLst/>
+                    </a:prstGeom>
+                    <a:ln>
+                      <a:noFill/>
+                    </a:ln>
+                    <a:extLst>
+                      <a:ext uri="{53640926-AAD7-44D8-BBD7-CCE9431645EC}">
+                        <a14:shadowObscured xmlns:a14="http://schemas.microsoft.com/office/drawing/2010/main"/>
+                      </a:ext>
+                    </a:extLst>
+                  </pic:spPr>
+                </pic:pic>
+              </a:graphicData>
+            </a:graphic>
+          </wp:inline>
+        </w:drawing>
+      </w:r>
+    </w:p>
+    <w:p>
+      <w:pPr>
+        <w:spacing w:line="240" w:lineRule="auto"/>
+        <w:ind w:left="1701" w:hanging="567"/>
+        <w:jc w:val="center"/>
+        <w:rPr>
+          <w:rFonts w:ascii="Times New Roman" w:hAnsi="Times New Roman" w:cs="Times New Roman"/>
+          <w:b/>
+          <w:bCs/>
+          <w:sz w:val="24"/>
+          <w:szCs w:val="24"/>
+        </w:rPr>
+      </w:pPr>
+      <w:r>
+        <w:rPr>
+          <w:rFonts w:ascii="Times New Roman" w:hAnsi="Times New Roman" w:cs="Times New Roman"/>
+          <w:b/>
+          <w:bCs/>
+          <w:sz w:val="24"/>
+          <w:szCs w:val="24"/>
+        </w:rPr>
+        <w:t>Gambar 3.</w:t>
+      </w:r>
+      <w:r>
+        <w:rPr>
+          <w:rFonts w:ascii="Times New Roman" w:hAnsi="Times New Roman" w:cs="Times New Roman"/>
+          <w:b/>
+          <w:bCs/>
+          <w:sz w:val="24"/>
+          <w:szCs w:val="24"/>
+        </w:rPr>
+        <w:t>13</w:t>
+      </w:r>
+      <w:r>
+        <w:rPr>
+          <w:rFonts w:ascii="Times New Roman" w:hAnsi="Times New Roman" w:cs="Times New Roman"/>
+          <w:b/>
+          <w:bCs/>
+          <w:sz w:val="24"/>
+          <w:szCs w:val="24"/>
+        </w:rPr>
+        <w:t xml:space="preserve"> </w:t>
+      </w:r>
+      <w:proofErr w:type="spellStart"/>
+      <w:r>
+        <w:rPr>
+          <w:rFonts w:ascii="Times New Roman" w:hAnsi="Times New Roman" w:cs="Times New Roman"/>
+          <w:b/>
+          <w:bCs/>
+          <w:sz w:val="24"/>
+          <w:szCs w:val="24"/>
+        </w:rPr>
+        <w:t>Masuk</w:t>
+      </w:r>
+      <w:proofErr w:type="spellEnd"/>
+      <w:r>
+        <w:rPr>
+          <w:rFonts w:ascii="Times New Roman" w:hAnsi="Times New Roman" w:cs="Times New Roman"/>
+          <w:b/>
+          <w:bCs/>
+          <w:sz w:val="24"/>
+          <w:szCs w:val="24"/>
+        </w:rPr>
+        <w:t xml:space="preserve"> </w:t>
+      </w:r>
+      <w:proofErr w:type="spellStart"/>
+      <w:r>
+        <w:rPr>
+          <w:rFonts w:ascii="Times New Roman" w:hAnsi="Times New Roman" w:cs="Times New Roman"/>
+          <w:b/>
+          <w:bCs/>
+          <w:sz w:val="24"/>
+          <w:szCs w:val="24"/>
+        </w:rPr>
+        <w:t>ke</w:t>
+      </w:r>
+      <w:proofErr w:type="spellEnd"/>
+      <w:r>
+        <w:rPr>
+          <w:rFonts w:ascii="Times New Roman" w:hAnsi="Times New Roman" w:cs="Times New Roman"/>
+          <w:b/>
+          <w:bCs/>
+          <w:sz w:val="24"/>
+          <w:szCs w:val="24"/>
+        </w:rPr>
+        <w:t xml:space="preserve"> </w:t>
+      </w:r>
+      <w:proofErr w:type="spellStart"/>
+      <w:r>
+        <w:rPr>
+          <w:rFonts w:ascii="Times New Roman" w:hAnsi="Times New Roman" w:cs="Times New Roman"/>
+          <w:b/>
+          <w:bCs/>
+          <w:i/>
+          <w:iCs/>
+          <w:sz w:val="24"/>
+          <w:szCs w:val="24"/>
+        </w:rPr>
+        <w:t>Wirelles</w:t>
+      </w:r>
+      <w:proofErr w:type="spellEnd"/>
+      <w:r>
+        <w:rPr>
+          <w:rFonts w:ascii="Times New Roman" w:hAnsi="Times New Roman" w:cs="Times New Roman"/>
+          <w:b/>
+          <w:bCs/>
+          <w:i/>
+          <w:iCs/>
+          <w:sz w:val="24"/>
+          <w:szCs w:val="24"/>
+        </w:rPr>
+        <w:t xml:space="preserve"> Adapter Properties</w:t>
+      </w:r>
+    </w:p>
+    <w:p>
+      <w:pPr>
+        <w:pStyle w:val="ListParagraph"/>
+        <w:numPr>
+          <w:ilvl w:val="7"/>
+          <w:numId w:val="7"/>
+        </w:numPr>
+        <w:tabs>
+          <w:tab w:val="clear" w:pos="5760"/>
+          <w:tab w:val="left" w:pos="1134"/>
+          <w:tab w:val="num" w:pos="6096"/>
+        </w:tabs>
+        <w:spacing w:line="480" w:lineRule="auto"/>
+        <w:ind w:left="1701" w:hanging="567"/>
+        <w:jc w:val="both"/>
+        <w:rPr>
+          <w:szCs w:val="24"/>
+        </w:rPr>
+      </w:pPr>
+      <w:proofErr w:type="spellStart"/>
+      <w:r>
+        <w:rPr>
+          <w:szCs w:val="24"/>
+        </w:rPr>
+        <w:t>jkghjfgh</w:t>
+      </w:r>
+      <w:proofErr w:type="spellEnd"/>
+    </w:p>
+    <w:p>
+      <w:pPr>
+        <w:pStyle w:val="ListParagraph"/>
+        <w:tabs>
+          <w:tab w:val="left" w:pos="1134"/>
+        </w:tabs>
+        <w:spacing w:line="480" w:lineRule="auto"/>
+        <w:ind w:left="2268"/>
+        <w:jc w:val="both"/>
+        <w:rPr>
+          <w:noProof/>
+        </w:rPr>
+      </w:pPr>
     </w:p>
     <w:p>
       <w:pPr>
@@ -18281,7 +22031,6 @@
           <w:tab w:val="left" w:pos="567"/>
         </w:tabs>
         <w:spacing w:line="480" w:lineRule="auto"/>
-        <w:jc w:val="center"/>
       </w:pPr>
     </w:p>
     <w:p>
@@ -20106,4 +23855,16 @@
     </a:ext>
   </a:extLst>
 </a:theme>
+</file>
+
+<file path=customXml/item1.xml><?xml version="1.0" encoding="utf-8"?>
+<b:Sources xmlns:b="http://schemas.openxmlformats.org/officeDocument/2006/bibliography" xmlns="http://schemas.openxmlformats.org/officeDocument/2006/bibliography" SelectedStyle="\APASixthEditionOfficeOnline.xsl" StyleName="APA" Version="6"/>
+</file>
+
+<file path=customXml/itemProps1.xml><?xml version="1.0" encoding="utf-8"?>
+<ds:datastoreItem xmlns:ds="http://schemas.openxmlformats.org/officeDocument/2006/customXml" ds:itemID="{7FE73E3B-7B90-44D1-8E70-36B9CC4AB51D}">
+  <ds:schemaRefs>
+    <ds:schemaRef ds:uri="http://schemas.openxmlformats.org/officeDocument/2006/bibliography"/>
+  </ds:schemaRefs>
+</ds:datastoreItem>
 </file>
</xml_diff>